<commit_message>
Refactor code and update documentation
</commit_message>
<xml_diff>
--- a/doc/client_doc.docx
+++ b/doc/client_doc.docx
@@ -5,25 +5,43 @@
     <w:p>
       <w:pPr>
         <w:pStyle w:val="Titolo"/>
-      </w:pPr>
-      <w:r>
+        <w:rPr>
+          <w:rFonts w:asciiTheme="minorHAnsi" w:hAnsiTheme="minorHAnsi" w:cstheme="minorHAnsi"/>
+          <w:b/>
+          <w:bCs/>
+          <w:sz w:val="52"/>
+          <w:szCs w:val="52"/>
+        </w:rPr>
+      </w:pPr>
+      <w:r>
+        <w:rPr>
+          <w:rFonts w:asciiTheme="minorHAnsi" w:hAnsiTheme="minorHAnsi" w:cstheme="minorHAnsi"/>
+          <w:b/>
+          <w:bCs/>
+          <w:sz w:val="52"/>
+          <w:szCs w:val="52"/>
+        </w:rPr>
         <w:t>OPC UA</w:t>
       </w:r>
       <w:r>
-        <w:t xml:space="preserve"> – </w:t>
-      </w:r>
-      <w:r>
-        <w:t>Python G</w:t>
-      </w:r>
-      <w:r>
-        <w:t xml:space="preserve">UI </w:t>
-      </w:r>
-      <w:r>
-        <w:t>Client</w:t>
-      </w:r>
-    </w:p>
-    <w:p/>
-    <w:p/>
+        <w:rPr>
+          <w:rFonts w:asciiTheme="minorHAnsi" w:hAnsiTheme="minorHAnsi" w:cstheme="minorHAnsi"/>
+          <w:b/>
+          <w:bCs/>
+          <w:sz w:val="52"/>
+          <w:szCs w:val="52"/>
+        </w:rPr>
+        <w:t xml:space="preserve"> – Python GUI Client</w:t>
+      </w:r>
+    </w:p>
+    <w:p>
+      <w:pPr>
+        <w:rPr>
+          <w:sz w:val="28"/>
+          <w:szCs w:val="28"/>
+        </w:rPr>
+      </w:pPr>
+    </w:p>
     <w:p>
       <w:pPr>
         <w:rPr>
@@ -40,16 +58,32 @@
           <w:sz w:val="28"/>
           <w:szCs w:val="28"/>
         </w:rPr>
-        <w:t>Intro</w:t>
-      </w:r>
-    </w:p>
-    <w:p>
-      <w:pPr>
+        <w:t xml:space="preserve">1. </w:t>
+      </w:r>
+      <w:r>
         <w:rPr>
           <w:b/>
           <w:bCs/>
           <w:sz w:val="28"/>
           <w:szCs w:val="28"/>
+        </w:rPr>
+        <w:t>Intro</w:t>
+      </w:r>
+      <w:r>
+        <w:rPr>
+          <w:b/>
+          <w:bCs/>
+          <w:sz w:val="28"/>
+          <w:szCs w:val="28"/>
+        </w:rPr>
+        <w:t>duzione</w:t>
+      </w:r>
+    </w:p>
+    <w:p>
+      <w:pPr>
+        <w:rPr>
+          <w:sz w:val="24"/>
+          <w:szCs w:val="24"/>
         </w:rPr>
       </w:pPr>
     </w:p>
@@ -318,14 +352,6 @@
     </w:p>
     <w:p>
       <w:pPr>
-        <w:rPr>
-          <w:sz w:val="24"/>
-          <w:szCs w:val="24"/>
-        </w:rPr>
-      </w:pPr>
-    </w:p>
-    <w:p>
-      <w:pPr>
         <w:jc w:val="center"/>
         <w:rPr>
           <w:b/>
@@ -343,10 +369,10 @@
           <w:szCs w:val="24"/>
         </w:rPr>
         <w:drawing>
-          <wp:inline distT="0" distB="0" distL="0" distR="0" wp14:anchorId="09FADF23" wp14:editId="0521C225">
-            <wp:extent cx="6115050" cy="2710749"/>
+          <wp:inline distT="0" distB="0" distL="0" distR="0" wp14:anchorId="29A40D93" wp14:editId="4C9A875E">
+            <wp:extent cx="6115050" cy="3257550"/>
             <wp:effectExtent l="0" t="0" r="0" b="0"/>
-            <wp:docPr id="7" name="Immagine 7"/>
+            <wp:docPr id="2" name="Immagine 2"/>
             <wp:cNvGraphicFramePr>
               <a:graphicFrameLocks xmlns:a="http://schemas.openxmlformats.org/drawingml/2006/main" noChangeAspect="1"/>
             </wp:cNvGraphicFramePr>
@@ -359,7 +385,7 @@
                       <a:picLocks noChangeAspect="1" noChangeArrowheads="1"/>
                     </pic:cNvPicPr>
                   </pic:nvPicPr>
-                  <pic:blipFill rotWithShape="1">
+                  <pic:blipFill>
                     <a:blip r:embed="rId10">
                       <a:extLst>
                         <a:ext uri="{28A0092B-C50C-407E-A947-70E740481C1C}">
@@ -367,13 +393,15 @@
                         </a:ext>
                       </a:extLst>
                     </a:blip>
-                    <a:srcRect l="466" t="703" r="793"/>
-                    <a:stretch/>
+                    <a:srcRect/>
+                    <a:stretch>
+                      <a:fillRect/>
+                    </a:stretch>
                   </pic:blipFill>
                   <pic:spPr bwMode="auto">
                     <a:xfrm>
                       <a:off x="0" y="0"/>
-                      <a:ext cx="6146481" cy="2724682"/>
+                      <a:ext cx="6115050" cy="3257550"/>
                     </a:xfrm>
                     <a:prstGeom prst="rect">
                       <a:avLst/>
@@ -382,11 +410,6 @@
                     <a:ln>
                       <a:noFill/>
                     </a:ln>
-                    <a:extLst>
-                      <a:ext uri="{53640926-AAD7-44D8-BBD7-CCE9431645EC}">
-                        <a14:shadowObscured xmlns:a14="http://schemas.microsoft.com/office/drawing/2010/main"/>
-                      </a:ext>
-                    </a:extLst>
                   </pic:spPr>
                 </pic:pic>
               </a:graphicData>
@@ -398,8 +421,6 @@
     <w:p>
       <w:pPr>
         <w:rPr>
-          <w:b/>
-          <w:bCs/>
           <w:sz w:val="24"/>
           <w:szCs w:val="24"/>
         </w:rPr>
@@ -410,6 +431,28 @@
         <w:contextualSpacing/>
         <w:rPr>
           <w:rStyle w:val="Enfasigrassetto"/>
+        </w:rPr>
+      </w:pPr>
+      <w:r>
+        <w:rPr>
+          <w:rStyle w:val="Enfasigrassetto"/>
+        </w:rPr>
+        <w:t>Nota</w:t>
+      </w:r>
+      <w:r>
+        <w:rPr>
+          <w:rStyle w:val="Enfasigrassetto"/>
+        </w:rPr>
+        <w:t>:</w:t>
+      </w:r>
+    </w:p>
+    <w:p>
+      <w:pPr>
+        <w:contextualSpacing/>
+        <w:rPr>
+          <w:rStyle w:val="Enfasigrassetto"/>
+          <w:b w:val="0"/>
+          <w:bCs w:val="0"/>
           <w:sz w:val="18"/>
           <w:szCs w:val="18"/>
         </w:rPr>
@@ -417,15 +460,14 @@
       <w:r>
         <w:rPr>
           <w:rStyle w:val="Enfasigrassetto"/>
+          <w:b w:val="0"/>
+          <w:bCs w:val="0"/>
           <w:sz w:val="18"/>
           <w:szCs w:val="18"/>
         </w:rPr>
-        <w:t xml:space="preserve">Nota: </w:t>
-      </w:r>
-    </w:p>
-    <w:p>
-      <w:pPr>
-        <w:contextualSpacing/>
+        <w:t>Per avviare il server</w:t>
+      </w:r>
+      <w:r>
         <w:rPr>
           <w:rStyle w:val="Enfasigrassetto"/>
           <w:b w:val="0"/>
@@ -433,7 +475,8 @@
           <w:sz w:val="18"/>
           <w:szCs w:val="18"/>
         </w:rPr>
-      </w:pPr>
+        <w:t>,</w:t>
+      </w:r>
       <w:r>
         <w:rPr>
           <w:rStyle w:val="Enfasigrassetto"/>
@@ -442,7 +485,7 @@
           <w:sz w:val="18"/>
           <w:szCs w:val="18"/>
         </w:rPr>
-        <w:t xml:space="preserve">Per avviare il server lanciare dalla directory server il comando </w:t>
+        <w:t xml:space="preserve"> lanciare dalla directory server il comando </w:t>
       </w:r>
       <w:proofErr w:type="spellStart"/>
       <w:r>
@@ -535,6 +578,9 @@
       <w:pPr>
         <w:contextualSpacing/>
         <w:rPr>
+          <w:rStyle w:val="Enfasigrassetto"/>
+          <w:b w:val="0"/>
+          <w:bCs w:val="0"/>
           <w:sz w:val="18"/>
           <w:szCs w:val="18"/>
         </w:rPr>
@@ -547,7 +593,47 @@
           <w:sz w:val="18"/>
           <w:szCs w:val="18"/>
         </w:rPr>
-        <w:t xml:space="preserve">Per avviare il client bisogna prima installare i </w:t>
+        <w:t>Per avviare il client</w:t>
+      </w:r>
+      <w:r>
+        <w:rPr>
+          <w:rStyle w:val="Enfasigrassetto"/>
+          <w:b w:val="0"/>
+          <w:bCs w:val="0"/>
+          <w:sz w:val="18"/>
+          <w:szCs w:val="18"/>
+        </w:rPr>
+        <w:t>,</w:t>
+      </w:r>
+      <w:r>
+        <w:rPr>
+          <w:rStyle w:val="Enfasigrassetto"/>
+          <w:b w:val="0"/>
+          <w:bCs w:val="0"/>
+          <w:sz w:val="18"/>
+          <w:szCs w:val="18"/>
+        </w:rPr>
+        <w:t xml:space="preserve"> installare</w:t>
+      </w:r>
+      <w:r>
+        <w:rPr>
+          <w:rStyle w:val="Enfasigrassetto"/>
+          <w:b w:val="0"/>
+          <w:bCs w:val="0"/>
+          <w:sz w:val="18"/>
+          <w:szCs w:val="18"/>
+        </w:rPr>
+        <w:t xml:space="preserve"> prima dalla directory client</w:t>
+      </w:r>
+      <w:r>
+        <w:rPr>
+          <w:rStyle w:val="Enfasigrassetto"/>
+          <w:b w:val="0"/>
+          <w:bCs w:val="0"/>
+          <w:sz w:val="18"/>
+          <w:szCs w:val="18"/>
+        </w:rPr>
+        <w:t xml:space="preserve"> i </w:t>
       </w:r>
       <w:proofErr w:type="spellStart"/>
       <w:r>
@@ -631,7 +717,67 @@
           <w:sz w:val="18"/>
           <w:szCs w:val="18"/>
         </w:rPr>
-        <w:t xml:space="preserve">, e poi lanciare dalla directory client il comando </w:t>
+        <w:t>, e lanciare</w:t>
+      </w:r>
+      <w:r>
+        <w:rPr>
+          <w:rStyle w:val="Enfasigrassetto"/>
+          <w:b w:val="0"/>
+          <w:bCs w:val="0"/>
+          <w:sz w:val="18"/>
+          <w:szCs w:val="18"/>
+        </w:rPr>
+        <w:t xml:space="preserve"> poi, </w:t>
+      </w:r>
+      <w:r>
+        <w:rPr>
+          <w:rStyle w:val="Enfasigrassetto"/>
+          <w:b w:val="0"/>
+          <w:bCs w:val="0"/>
+          <w:sz w:val="18"/>
+          <w:szCs w:val="18"/>
+        </w:rPr>
+        <w:t>dalla</w:t>
+      </w:r>
+      <w:r>
+        <w:rPr>
+          <w:rStyle w:val="Enfasigrassetto"/>
+          <w:b w:val="0"/>
+          <w:bCs w:val="0"/>
+          <w:sz w:val="18"/>
+          <w:szCs w:val="18"/>
+        </w:rPr>
+        <w:t xml:space="preserve"> stessa</w:t>
+      </w:r>
+      <w:r>
+        <w:rPr>
+          <w:rStyle w:val="Enfasigrassetto"/>
+          <w:b w:val="0"/>
+          <w:bCs w:val="0"/>
+          <w:sz w:val="18"/>
+          <w:szCs w:val="18"/>
+        </w:rPr>
+        <w:t xml:space="preserve"> directory</w:t>
+      </w:r>
+      <w:r>
+        <w:rPr>
+          <w:rStyle w:val="Enfasigrassetto"/>
+          <w:b w:val="0"/>
+          <w:bCs w:val="0"/>
+          <w:sz w:val="18"/>
+          <w:szCs w:val="18"/>
+        </w:rPr>
+        <w:t xml:space="preserve">, </w:t>
+      </w:r>
+      <w:r>
+        <w:rPr>
+          <w:rStyle w:val="Enfasigrassetto"/>
+          <w:b w:val="0"/>
+          <w:bCs w:val="0"/>
+          <w:sz w:val="18"/>
+          <w:szCs w:val="18"/>
+        </w:rPr>
+        <w:t xml:space="preserve">il comando </w:t>
       </w:r>
       <w:proofErr w:type="spellStart"/>
       <w:r>
@@ -657,7 +803,7 @@
           <w:sz w:val="18"/>
           <w:szCs w:val="18"/>
         </w:rPr>
-        <w:t xml:space="preserve"> mainwindow.py </w:t>
+        <w:t xml:space="preserve"> mainwindow.py</w:t>
       </w:r>
       <w:r>
         <w:rPr>
@@ -669,6 +815,16 @@
         </w:rPr>
         <w:t>.</w:t>
       </w:r>
+    </w:p>
+    <w:p>
+      <w:pPr>
+        <w:contextualSpacing/>
+        <w:rPr>
+          <w:rStyle w:val="Enfasigrassetto"/>
+          <w:sz w:val="28"/>
+          <w:szCs w:val="28"/>
+        </w:rPr>
+      </w:pPr>
       <w:r>
         <w:rPr>
           <w:b/>
@@ -678,22 +834,22 @@
         </w:rPr>
         <w:br w:type="page"/>
       </w:r>
-    </w:p>
-    <w:p>
-      <w:pPr>
-        <w:rPr>
-          <w:rStyle w:val="Enfasigrassetto"/>
+      <w:r>
+        <w:rPr>
+          <w:b/>
+          <w:bCs/>
           <w:sz w:val="28"/>
           <w:szCs w:val="28"/>
         </w:rPr>
-      </w:pPr>
+        <w:lastRenderedPageBreak/>
+        <w:t xml:space="preserve">2. </w:t>
+      </w:r>
       <w:r>
         <w:rPr>
           <w:rStyle w:val="Enfasigrassetto"/>
           <w:sz w:val="28"/>
           <w:szCs w:val="28"/>
         </w:rPr>
-        <w:lastRenderedPageBreak/>
         <w:t>Connessione</w:t>
       </w:r>
     </w:p>
@@ -701,8 +857,10 @@
       <w:pPr>
         <w:rPr>
           <w:rStyle w:val="Enfasigrassetto"/>
-          <w:sz w:val="28"/>
-          <w:szCs w:val="28"/>
+          <w:b w:val="0"/>
+          <w:bCs w:val="0"/>
+          <w:sz w:val="24"/>
+          <w:szCs w:val="24"/>
         </w:rPr>
       </w:pPr>
     </w:p>
@@ -765,7 +923,57 @@
           <w:sz w:val="24"/>
           <w:szCs w:val="24"/>
         </w:rPr>
-        <w:t xml:space="preserve">Cliccando sul bottone Connect ci si collega utilizzando le ultime impostazioni memorizzate associate all’URI in questione mentre, cliccando su </w:t>
+        <w:t xml:space="preserve">Cliccando sul bottone </w:t>
+      </w:r>
+      <w:r>
+        <w:rPr>
+          <w:rStyle w:val="Enfasigrassetto"/>
+          <w:b w:val="0"/>
+          <w:bCs w:val="0"/>
+          <w:sz w:val="24"/>
+          <w:szCs w:val="24"/>
+        </w:rPr>
+        <w:t>“</w:t>
+      </w:r>
+      <w:r>
+        <w:rPr>
+          <w:rStyle w:val="Enfasigrassetto"/>
+          <w:b w:val="0"/>
+          <w:bCs w:val="0"/>
+          <w:sz w:val="24"/>
+          <w:szCs w:val="24"/>
+        </w:rPr>
+        <w:t>Connect</w:t>
+      </w:r>
+      <w:r>
+        <w:rPr>
+          <w:rStyle w:val="Enfasigrassetto"/>
+          <w:b w:val="0"/>
+          <w:bCs w:val="0"/>
+          <w:sz w:val="24"/>
+          <w:szCs w:val="24"/>
+        </w:rPr>
+        <w:t>”</w:t>
+      </w:r>
+      <w:r>
+        <w:rPr>
+          <w:rStyle w:val="Enfasigrassetto"/>
+          <w:b w:val="0"/>
+          <w:bCs w:val="0"/>
+          <w:sz w:val="24"/>
+          <w:szCs w:val="24"/>
+        </w:rPr>
+        <w:t xml:space="preserve"> ci si collega utilizzando le ultime impostazioni memorizzate associate all’URI in questione mentre, cliccando su </w:t>
+      </w:r>
+      <w:r>
+        <w:rPr>
+          <w:rStyle w:val="Enfasigrassetto"/>
+          <w:b w:val="0"/>
+          <w:bCs w:val="0"/>
+          <w:sz w:val="24"/>
+          <w:szCs w:val="24"/>
+        </w:rPr>
+        <w:t>“</w:t>
       </w:r>
       <w:r>
         <w:rPr>
@@ -785,6 +993,16 @@
           <w:sz w:val="24"/>
           <w:szCs w:val="24"/>
         </w:rPr>
+        <w:t>”</w:t>
+      </w:r>
+      <w:r>
+        <w:rPr>
+          <w:rStyle w:val="Enfasigrassetto"/>
+          <w:b w:val="0"/>
+          <w:bCs w:val="0"/>
+          <w:sz w:val="24"/>
+          <w:szCs w:val="24"/>
+        </w:rPr>
         <w:t xml:space="preserve">, si apre una </w:t>
       </w:r>
       <w:r>
@@ -962,22 +1180,13 @@
     </w:p>
     <w:p>
       <w:pPr>
-        <w:rPr>
-          <w:rStyle w:val="Enfasigrassetto"/>
-          <w:b w:val="0"/>
-          <w:bCs w:val="0"/>
-          <w:sz w:val="24"/>
-          <w:szCs w:val="24"/>
-        </w:rPr>
-      </w:pPr>
-    </w:p>
-    <w:p>
-      <w:pPr>
         <w:jc w:val="center"/>
         <w:rPr>
           <w:rStyle w:val="Enfasigrassetto"/>
-          <w:sz w:val="28"/>
-          <w:szCs w:val="28"/>
+          <w:b w:val="0"/>
+          <w:bCs w:val="0"/>
+          <w:sz w:val="24"/>
+          <w:szCs w:val="24"/>
         </w:rPr>
       </w:pPr>
       <w:r>
@@ -988,10 +1197,10 @@
           <w:szCs w:val="28"/>
         </w:rPr>
         <w:drawing>
-          <wp:inline distT="0" distB="0" distL="0" distR="0" wp14:anchorId="0877A8A9" wp14:editId="32D611C5">
-            <wp:extent cx="6191116" cy="2066925"/>
-            <wp:effectExtent l="0" t="0" r="635" b="0"/>
-            <wp:docPr id="10" name="Immagine 10"/>
+          <wp:inline distT="0" distB="0" distL="0" distR="0" wp14:anchorId="44F4D371" wp14:editId="41C6C3DD">
+            <wp:extent cx="6115050" cy="314325"/>
+            <wp:effectExtent l="0" t="0" r="0" b="9525"/>
+            <wp:docPr id="15" name="Immagine 15"/>
             <wp:cNvGraphicFramePr>
               <a:graphicFrameLocks xmlns:a="http://schemas.openxmlformats.org/drawingml/2006/main" noChangeAspect="1"/>
             </wp:cNvGraphicFramePr>
@@ -999,7 +1208,7 @@
               <a:graphicData uri="http://schemas.openxmlformats.org/drawingml/2006/picture">
                 <pic:pic xmlns:pic="http://schemas.openxmlformats.org/drawingml/2006/picture">
                   <pic:nvPicPr>
-                    <pic:cNvPr id="0" name="Picture 4"/>
+                    <pic:cNvPr id="0" name="Picture 9"/>
                     <pic:cNvPicPr>
                       <a:picLocks noChangeAspect="1" noChangeArrowheads="1"/>
                     </pic:cNvPicPr>
@@ -1020,7 +1229,7 @@
                   <pic:spPr bwMode="auto">
                     <a:xfrm>
                       <a:off x="0" y="0"/>
-                      <a:ext cx="6196264" cy="2068644"/>
+                      <a:ext cx="6115050" cy="314325"/>
                     </a:xfrm>
                     <a:prstGeom prst="rect">
                       <a:avLst/>
@@ -1041,8 +1250,10 @@
       <w:pPr>
         <w:rPr>
           <w:rStyle w:val="Enfasigrassetto"/>
-          <w:sz w:val="28"/>
-          <w:szCs w:val="28"/>
+          <w:b w:val="0"/>
+          <w:bCs w:val="0"/>
+          <w:sz w:val="24"/>
+          <w:szCs w:val="24"/>
         </w:rPr>
       </w:pPr>
     </w:p>
@@ -1051,276 +1262,10 @@
         <w:jc w:val="center"/>
         <w:rPr>
           <w:rStyle w:val="Enfasigrassetto"/>
-          <w:sz w:val="28"/>
-          <w:szCs w:val="28"/>
-        </w:rPr>
-      </w:pPr>
-    </w:p>
-    <w:p>
-      <w:pPr>
-        <w:rPr>
-          <w:rStyle w:val="Enfasigrassetto"/>
-          <w:b w:val="0"/>
-          <w:bCs w:val="0"/>
-          <w:sz w:val="24"/>
-          <w:szCs w:val="24"/>
-        </w:rPr>
-      </w:pPr>
-      <w:r>
-        <w:rPr>
-          <w:rStyle w:val="Enfasigrassetto"/>
-          <w:b w:val="0"/>
-          <w:bCs w:val="0"/>
-          <w:sz w:val="24"/>
-          <w:szCs w:val="24"/>
-        </w:rPr>
-        <w:t>In qualsiasi momento è possibile disconnettersi dal server</w:t>
-      </w:r>
-      <w:r>
-        <w:rPr>
-          <w:rStyle w:val="Enfasigrassetto"/>
-          <w:b w:val="0"/>
-          <w:bCs w:val="0"/>
-          <w:sz w:val="24"/>
-          <w:szCs w:val="24"/>
-        </w:rPr>
-        <w:t xml:space="preserve"> mediante l’apposito bottone.</w:t>
-      </w:r>
-    </w:p>
-    <w:p>
-      <w:pPr>
-        <w:jc w:val="center"/>
-        <w:rPr>
-          <w:rStyle w:val="Enfasigrassetto"/>
-          <w:sz w:val="28"/>
-          <w:szCs w:val="28"/>
-        </w:rPr>
-      </w:pPr>
-    </w:p>
-    <w:p>
-      <w:pPr>
-        <w:rPr>
-          <w:rStyle w:val="Enfasigrassetto"/>
-          <w:sz w:val="28"/>
-          <w:szCs w:val="28"/>
-        </w:rPr>
-      </w:pPr>
-      <w:r>
-        <w:rPr>
-          <w:rStyle w:val="Enfasigrassetto"/>
-          <w:sz w:val="28"/>
-          <w:szCs w:val="28"/>
-        </w:rPr>
-        <w:br w:type="page"/>
-      </w:r>
-    </w:p>
-    <w:p>
-      <w:pPr>
-        <w:rPr>
-          <w:rStyle w:val="Enfasigrassetto"/>
-          <w:sz w:val="28"/>
-          <w:szCs w:val="28"/>
-        </w:rPr>
-      </w:pPr>
-      <w:r>
-        <w:rPr>
-          <w:rStyle w:val="Enfasigrassetto"/>
-          <w:sz w:val="28"/>
-          <w:szCs w:val="28"/>
-        </w:rPr>
-        <w:lastRenderedPageBreak/>
-        <w:t>Address Space</w:t>
-      </w:r>
-    </w:p>
-    <w:p>
-      <w:pPr>
-        <w:rPr>
-          <w:rStyle w:val="Enfasigrassetto"/>
-          <w:sz w:val="28"/>
-          <w:szCs w:val="28"/>
-        </w:rPr>
-      </w:pPr>
-    </w:p>
-    <w:p>
-      <w:pPr>
-        <w:rPr>
-          <w:rStyle w:val="Enfasigrassetto"/>
-          <w:b w:val="0"/>
-          <w:bCs w:val="0"/>
-          <w:sz w:val="24"/>
-          <w:szCs w:val="24"/>
-        </w:rPr>
-      </w:pPr>
-      <w:r>
-        <w:rPr>
-          <w:rStyle w:val="Enfasigrassetto"/>
-          <w:b w:val="0"/>
-          <w:bCs w:val="0"/>
-          <w:sz w:val="24"/>
-          <w:szCs w:val="24"/>
-        </w:rPr>
-        <w:t>Una volta connessi è possibile esplorare l’Address Space del server tramite una visualizzazione ad albero.</w:t>
-      </w:r>
-    </w:p>
-    <w:p>
-      <w:pPr>
-        <w:rPr>
-          <w:rStyle w:val="Enfasigrassetto"/>
-          <w:b w:val="0"/>
-          <w:bCs w:val="0"/>
-          <w:sz w:val="24"/>
-          <w:szCs w:val="24"/>
-        </w:rPr>
-      </w:pPr>
-      <w:r>
-        <w:rPr>
-          <w:rStyle w:val="Enfasigrassetto"/>
-          <w:b w:val="0"/>
-          <w:bCs w:val="0"/>
-          <w:sz w:val="24"/>
-          <w:szCs w:val="24"/>
-        </w:rPr>
-        <w:t xml:space="preserve">Per ogni nodo è possibile visualizzare display name, </w:t>
-      </w:r>
-      <w:proofErr w:type="spellStart"/>
-      <w:r>
-        <w:rPr>
-          <w:rStyle w:val="Enfasigrassetto"/>
-          <w:b w:val="0"/>
-          <w:bCs w:val="0"/>
-          <w:sz w:val="24"/>
-          <w:szCs w:val="24"/>
-        </w:rPr>
-        <w:t>browse</w:t>
-      </w:r>
-      <w:proofErr w:type="spellEnd"/>
-      <w:r>
-        <w:rPr>
-          <w:rStyle w:val="Enfasigrassetto"/>
-          <w:b w:val="0"/>
-          <w:bCs w:val="0"/>
-          <w:sz w:val="24"/>
-          <w:szCs w:val="24"/>
-        </w:rPr>
-        <w:t xml:space="preserve"> name, </w:t>
-      </w:r>
-      <w:proofErr w:type="spellStart"/>
-      <w:r>
-        <w:rPr>
-          <w:rStyle w:val="Enfasigrassetto"/>
-          <w:b w:val="0"/>
-          <w:bCs w:val="0"/>
-          <w:sz w:val="24"/>
-          <w:szCs w:val="24"/>
-        </w:rPr>
-        <w:t>namespace</w:t>
-      </w:r>
-      <w:proofErr w:type="spellEnd"/>
-      <w:r>
-        <w:rPr>
-          <w:rStyle w:val="Enfasigrassetto"/>
-          <w:b w:val="0"/>
-          <w:bCs w:val="0"/>
-          <w:sz w:val="24"/>
-          <w:szCs w:val="24"/>
-        </w:rPr>
-        <w:t xml:space="preserve"> index e </w:t>
-      </w:r>
-      <w:proofErr w:type="spellStart"/>
-      <w:r>
-        <w:rPr>
-          <w:rStyle w:val="Enfasigrassetto"/>
-          <w:b w:val="0"/>
-          <w:bCs w:val="0"/>
-          <w:sz w:val="24"/>
-          <w:szCs w:val="24"/>
-        </w:rPr>
-        <w:t>node</w:t>
-      </w:r>
-      <w:proofErr w:type="spellEnd"/>
-      <w:r>
-        <w:rPr>
-          <w:rStyle w:val="Enfasigrassetto"/>
-          <w:b w:val="0"/>
-          <w:bCs w:val="0"/>
-          <w:sz w:val="24"/>
-          <w:szCs w:val="24"/>
-        </w:rPr>
-        <w:t xml:space="preserve"> id.</w:t>
-      </w:r>
-    </w:p>
-    <w:p>
-      <w:pPr>
-        <w:rPr>
-          <w:rStyle w:val="Enfasigrassetto"/>
-          <w:b w:val="0"/>
-          <w:bCs w:val="0"/>
-          <w:sz w:val="24"/>
-          <w:szCs w:val="24"/>
-        </w:rPr>
-      </w:pPr>
-      <w:r>
-        <w:rPr>
-          <w:rStyle w:val="Enfasigrassetto"/>
-          <w:b w:val="0"/>
-          <w:bCs w:val="0"/>
-          <w:sz w:val="24"/>
-          <w:szCs w:val="24"/>
-        </w:rPr>
-        <w:t xml:space="preserve">Attraverso questa vista è possibile effettuare la </w:t>
-      </w:r>
-      <w:proofErr w:type="spellStart"/>
-      <w:r>
-        <w:rPr>
-          <w:rStyle w:val="Enfasigrassetto"/>
-          <w:b w:val="0"/>
-          <w:bCs w:val="0"/>
-          <w:sz w:val="24"/>
-          <w:szCs w:val="24"/>
-        </w:rPr>
-        <w:t>browse</w:t>
-      </w:r>
-      <w:proofErr w:type="spellEnd"/>
-      <w:r>
-        <w:rPr>
-          <w:rStyle w:val="Enfasigrassetto"/>
-          <w:b w:val="0"/>
-          <w:bCs w:val="0"/>
-          <w:sz w:val="24"/>
-          <w:szCs w:val="24"/>
-        </w:rPr>
-        <w:t xml:space="preserve"> sui diversi nodi.</w:t>
-      </w:r>
-    </w:p>
-    <w:p>
-      <w:pPr>
-        <w:rPr>
-          <w:rStyle w:val="Enfasigrassetto"/>
-          <w:b w:val="0"/>
-          <w:bCs w:val="0"/>
-          <w:sz w:val="24"/>
-          <w:szCs w:val="24"/>
-        </w:rPr>
-      </w:pPr>
-    </w:p>
-    <w:p>
-      <w:pPr>
-        <w:rPr>
-          <w:rStyle w:val="Enfasigrassetto"/>
-          <w:b w:val="0"/>
-          <w:bCs w:val="0"/>
-          <w:sz w:val="24"/>
-          <w:szCs w:val="24"/>
-        </w:rPr>
-      </w:pPr>
-    </w:p>
-    <w:p>
-      <w:pPr>
-        <w:jc w:val="center"/>
-        <w:rPr>
-          <w:rStyle w:val="Enfasigrassetto"/>
-          <w:sz w:val="28"/>
-          <w:szCs w:val="28"/>
+          <w:b w:val="0"/>
+          <w:bCs w:val="0"/>
+          <w:sz w:val="24"/>
+          <w:szCs w:val="24"/>
         </w:rPr>
       </w:pPr>
       <w:r>
@@ -1331,10 +1276,10 @@
           <w:szCs w:val="28"/>
         </w:rPr>
         <w:drawing>
-          <wp:inline distT="0" distB="0" distL="0" distR="0" wp14:anchorId="75C8E2A0" wp14:editId="5D3BDBE9">
-            <wp:extent cx="4865370" cy="4856480"/>
-            <wp:effectExtent l="0" t="0" r="0" b="1270"/>
-            <wp:docPr id="11" name="Immagine 11"/>
+          <wp:inline distT="0" distB="0" distL="0" distR="0" wp14:anchorId="65317604" wp14:editId="74DB003A">
+            <wp:extent cx="6105525" cy="1838325"/>
+            <wp:effectExtent l="0" t="0" r="9525" b="9525"/>
+            <wp:docPr id="5" name="Immagine 5"/>
             <wp:cNvGraphicFramePr>
               <a:graphicFrameLocks xmlns:a="http://schemas.openxmlformats.org/drawingml/2006/main" noChangeAspect="1"/>
             </wp:cNvGraphicFramePr>
@@ -1342,7 +1287,7 @@
               <a:graphicData uri="http://schemas.openxmlformats.org/drawingml/2006/picture">
                 <pic:pic xmlns:pic="http://schemas.openxmlformats.org/drawingml/2006/picture">
                   <pic:nvPicPr>
-                    <pic:cNvPr id="0" name="Picture 5"/>
+                    <pic:cNvPr id="0" name="Picture 3"/>
                     <pic:cNvPicPr>
                       <a:picLocks noChangeAspect="1" noChangeArrowheads="1"/>
                     </pic:cNvPicPr>
@@ -1363,7 +1308,7 @@
                   <pic:spPr bwMode="auto">
                     <a:xfrm>
                       <a:off x="0" y="0"/>
-                      <a:ext cx="4865370" cy="4856480"/>
+                      <a:ext cx="6105525" cy="1838325"/>
                     </a:xfrm>
                     <a:prstGeom prst="rect">
                       <a:avLst/>
@@ -1384,6 +1329,48 @@
       <w:pPr>
         <w:rPr>
           <w:rStyle w:val="Enfasigrassetto"/>
+          <w:b w:val="0"/>
+          <w:bCs w:val="0"/>
+          <w:sz w:val="24"/>
+          <w:szCs w:val="24"/>
+        </w:rPr>
+      </w:pPr>
+    </w:p>
+    <w:p>
+      <w:pPr>
+        <w:rPr>
+          <w:rStyle w:val="Enfasigrassetto"/>
+          <w:b w:val="0"/>
+          <w:bCs w:val="0"/>
+          <w:sz w:val="24"/>
+          <w:szCs w:val="24"/>
+        </w:rPr>
+      </w:pPr>
+      <w:r>
+        <w:rPr>
+          <w:rStyle w:val="Enfasigrassetto"/>
+          <w:b w:val="0"/>
+          <w:bCs w:val="0"/>
+          <w:sz w:val="24"/>
+          <w:szCs w:val="24"/>
+        </w:rPr>
+        <w:t>In qualsiasi momento è possibile disconnettersi dal server</w:t>
+      </w:r>
+      <w:r>
+        <w:rPr>
+          <w:rStyle w:val="Enfasigrassetto"/>
+          <w:b w:val="0"/>
+          <w:bCs w:val="0"/>
+          <w:sz w:val="24"/>
+          <w:szCs w:val="24"/>
+        </w:rPr>
+        <w:t xml:space="preserve"> mediante l’apposito bottone.</w:t>
+      </w:r>
+    </w:p>
+    <w:p>
+      <w:pPr>
+        <w:rPr>
+          <w:rStyle w:val="Enfasigrassetto"/>
           <w:sz w:val="28"/>
           <w:szCs w:val="28"/>
         </w:rPr>
@@ -1403,55 +1390,90 @@
           <w:szCs w:val="28"/>
         </w:rPr>
         <w:lastRenderedPageBreak/>
-        <w:t xml:space="preserve">Attributi e </w:t>
-      </w:r>
-      <w:proofErr w:type="spellStart"/>
+        <w:t xml:space="preserve">3. </w:t>
+      </w:r>
       <w:r>
         <w:rPr>
           <w:rStyle w:val="Enfasigrassetto"/>
           <w:sz w:val="28"/>
           <w:szCs w:val="28"/>
         </w:rPr>
-        <w:t>Reference</w:t>
-      </w:r>
-      <w:r>
-        <w:rPr>
-          <w:rStyle w:val="Enfasigrassetto"/>
-          <w:sz w:val="28"/>
-          <w:szCs w:val="28"/>
-        </w:rPr>
-        <w:t>s</w:t>
+        <w:t>Address Space</w:t>
+      </w:r>
+    </w:p>
+    <w:p>
+      <w:pPr>
+        <w:rPr>
+          <w:rStyle w:val="Enfasigrassetto"/>
+          <w:b w:val="0"/>
+          <w:bCs w:val="0"/>
+          <w:sz w:val="24"/>
+          <w:szCs w:val="24"/>
+        </w:rPr>
+      </w:pPr>
+    </w:p>
+    <w:p>
+      <w:pPr>
+        <w:rPr>
+          <w:rStyle w:val="Enfasigrassetto"/>
+          <w:b w:val="0"/>
+          <w:bCs w:val="0"/>
+          <w:sz w:val="24"/>
+          <w:szCs w:val="24"/>
+        </w:rPr>
+      </w:pPr>
+      <w:r>
+        <w:rPr>
+          <w:rStyle w:val="Enfasigrassetto"/>
+          <w:b w:val="0"/>
+          <w:bCs w:val="0"/>
+          <w:sz w:val="24"/>
+          <w:szCs w:val="24"/>
+        </w:rPr>
+        <w:t>Una volta connessi è possibile esplorare l’Address Space del server tramite una visualizzazione ad albero.</w:t>
+      </w:r>
+    </w:p>
+    <w:p>
+      <w:pPr>
+        <w:rPr>
+          <w:rStyle w:val="Enfasigrassetto"/>
+          <w:b w:val="0"/>
+          <w:bCs w:val="0"/>
+          <w:sz w:val="24"/>
+          <w:szCs w:val="24"/>
+        </w:rPr>
+      </w:pPr>
+      <w:r>
+        <w:rPr>
+          <w:rStyle w:val="Enfasigrassetto"/>
+          <w:b w:val="0"/>
+          <w:bCs w:val="0"/>
+          <w:sz w:val="24"/>
+          <w:szCs w:val="24"/>
+        </w:rPr>
+        <w:t xml:space="preserve">Per ogni nodo è possibile visualizzare display name, </w:t>
+      </w:r>
+      <w:proofErr w:type="spellStart"/>
+      <w:r>
+        <w:rPr>
+          <w:rStyle w:val="Enfasigrassetto"/>
+          <w:b w:val="0"/>
+          <w:bCs w:val="0"/>
+          <w:sz w:val="24"/>
+          <w:szCs w:val="24"/>
+        </w:rPr>
+        <w:t>browse</w:t>
       </w:r>
       <w:proofErr w:type="spellEnd"/>
-    </w:p>
-    <w:p>
-      <w:pPr>
-        <w:rPr>
-          <w:rStyle w:val="Enfasigrassetto"/>
-          <w:sz w:val="28"/>
-          <w:szCs w:val="28"/>
-        </w:rPr>
-      </w:pPr>
-    </w:p>
-    <w:p>
-      <w:pPr>
-        <w:rPr>
-          <w:rStyle w:val="Enfasigrassetto"/>
-          <w:b w:val="0"/>
-          <w:bCs w:val="0"/>
-          <w:sz w:val="24"/>
-          <w:szCs w:val="24"/>
-        </w:rPr>
-      </w:pPr>
-      <w:r>
-        <w:rPr>
-          <w:rStyle w:val="Enfasigrassetto"/>
-          <w:b w:val="0"/>
-          <w:bCs w:val="0"/>
-          <w:sz w:val="24"/>
-          <w:szCs w:val="24"/>
-        </w:rPr>
-        <w:t xml:space="preserve">Ogni volta che si seleziona un nodo nell’address </w:t>
+      <w:r>
+        <w:rPr>
+          <w:rStyle w:val="Enfasigrassetto"/>
+          <w:b w:val="0"/>
+          <w:bCs w:val="0"/>
+          <w:sz w:val="24"/>
+          <w:szCs w:val="24"/>
+        </w:rPr>
+        <w:t xml:space="preserve"> name, </w:t>
       </w:r>
       <w:proofErr w:type="spellStart"/>
       <w:r>
@@ -1462,7 +1484,7 @@
           <w:sz w:val="24"/>
           <w:szCs w:val="24"/>
         </w:rPr>
-        <w:t>space</w:t>
+        <w:t>namespace</w:t>
       </w:r>
       <w:proofErr w:type="spellEnd"/>
       <w:r>
@@ -1473,7 +1495,7 @@
           <w:sz w:val="24"/>
           <w:szCs w:val="24"/>
         </w:rPr>
-        <w:t xml:space="preserve"> vengono visualizzate tutte le sue informazioni: attributi e </w:t>
+        <w:t xml:space="preserve"> index e </w:t>
       </w:r>
       <w:proofErr w:type="spellStart"/>
       <w:r>
@@ -1484,37 +1506,7 @@
           <w:sz w:val="24"/>
           <w:szCs w:val="24"/>
         </w:rPr>
-        <w:t>refere</w:t>
-      </w:r>
-      <w:r>
-        <w:rPr>
-          <w:rStyle w:val="Enfasigrassetto"/>
-          <w:b w:val="0"/>
-          <w:bCs w:val="0"/>
-          <w:sz w:val="24"/>
-          <w:szCs w:val="24"/>
-        </w:rPr>
-        <w:t>n</w:t>
-      </w:r>
-      <w:r>
-        <w:rPr>
-          <w:rStyle w:val="Enfasigrassetto"/>
-          <w:b w:val="0"/>
-          <w:bCs w:val="0"/>
-          <w:sz w:val="24"/>
-          <w:szCs w:val="24"/>
-        </w:rPr>
-        <w:t>ce</w:t>
-      </w:r>
-      <w:r>
-        <w:rPr>
-          <w:rStyle w:val="Enfasigrassetto"/>
-          <w:b w:val="0"/>
-          <w:bCs w:val="0"/>
-          <w:sz w:val="24"/>
-          <w:szCs w:val="24"/>
-        </w:rPr>
-        <w:t>s</w:t>
+        <w:t>node</w:t>
       </w:r>
       <w:proofErr w:type="spellEnd"/>
       <w:r>
@@ -1525,28 +1517,28 @@
           <w:sz w:val="24"/>
           <w:szCs w:val="24"/>
         </w:rPr>
-        <w:t>.</w:t>
-      </w:r>
-    </w:p>
-    <w:p>
-      <w:pPr>
-        <w:rPr>
-          <w:rStyle w:val="Enfasigrassetto"/>
-          <w:b w:val="0"/>
-          <w:bCs w:val="0"/>
-          <w:sz w:val="24"/>
-          <w:szCs w:val="24"/>
-        </w:rPr>
-      </w:pPr>
-      <w:r>
-        <w:rPr>
-          <w:rStyle w:val="Enfasigrassetto"/>
-          <w:b w:val="0"/>
-          <w:bCs w:val="0"/>
-          <w:sz w:val="24"/>
-          <w:szCs w:val="24"/>
-        </w:rPr>
-        <w:t xml:space="preserve">Se il nodo selezionato appartiene alla </w:t>
+        <w:t xml:space="preserve"> id.</w:t>
+      </w:r>
+    </w:p>
+    <w:p>
+      <w:pPr>
+        <w:rPr>
+          <w:rStyle w:val="Enfasigrassetto"/>
+          <w:b w:val="0"/>
+          <w:bCs w:val="0"/>
+          <w:sz w:val="24"/>
+          <w:szCs w:val="24"/>
+        </w:rPr>
+      </w:pPr>
+      <w:r>
+        <w:rPr>
+          <w:rStyle w:val="Enfasigrassetto"/>
+          <w:b w:val="0"/>
+          <w:bCs w:val="0"/>
+          <w:sz w:val="24"/>
+          <w:szCs w:val="24"/>
+        </w:rPr>
+        <w:t xml:space="preserve">Attraverso questa vista è possibile effettuare la </w:t>
       </w:r>
       <w:proofErr w:type="spellStart"/>
       <w:r>
@@ -1557,7 +1549,7 @@
           <w:sz w:val="24"/>
           <w:szCs w:val="24"/>
         </w:rPr>
-        <w:t>Node</w:t>
+        <w:t>browse</w:t>
       </w:r>
       <w:proofErr w:type="spellEnd"/>
       <w:r>
@@ -1568,302 +1560,8 @@
           <w:sz w:val="24"/>
           <w:szCs w:val="24"/>
         </w:rPr>
-        <w:t xml:space="preserve"> Class </w:t>
-      </w:r>
-      <w:proofErr w:type="spellStart"/>
-      <w:r>
-        <w:rPr>
-          <w:rStyle w:val="Enfasigrassetto"/>
-          <w:b w:val="0"/>
-          <w:bCs w:val="0"/>
-          <w:sz w:val="24"/>
-          <w:szCs w:val="24"/>
-        </w:rPr>
-        <w:t>Variable</w:t>
-      </w:r>
-      <w:proofErr w:type="spellEnd"/>
-      <w:r>
-        <w:rPr>
-          <w:rStyle w:val="Enfasigrassetto"/>
-          <w:b w:val="0"/>
-          <w:bCs w:val="0"/>
-          <w:sz w:val="24"/>
-          <w:szCs w:val="24"/>
-        </w:rPr>
-        <w:t xml:space="preserve">, ovvero è una Data </w:t>
-      </w:r>
-      <w:proofErr w:type="spellStart"/>
-      <w:r>
-        <w:rPr>
-          <w:rStyle w:val="Enfasigrassetto"/>
-          <w:b w:val="0"/>
-          <w:bCs w:val="0"/>
-          <w:sz w:val="24"/>
-          <w:szCs w:val="24"/>
-        </w:rPr>
-        <w:t>Variable</w:t>
-      </w:r>
-      <w:proofErr w:type="spellEnd"/>
-      <w:r>
-        <w:rPr>
-          <w:rStyle w:val="Enfasigrassetto"/>
-          <w:b w:val="0"/>
-          <w:bCs w:val="0"/>
-          <w:sz w:val="24"/>
-          <w:szCs w:val="24"/>
-        </w:rPr>
-        <w:t xml:space="preserve"> o una </w:t>
-      </w:r>
-      <w:proofErr w:type="spellStart"/>
-      <w:r>
-        <w:rPr>
-          <w:rStyle w:val="Enfasigrassetto"/>
-          <w:b w:val="0"/>
-          <w:bCs w:val="0"/>
-          <w:sz w:val="24"/>
-          <w:szCs w:val="24"/>
-        </w:rPr>
-        <w:t>Property</w:t>
-      </w:r>
-      <w:proofErr w:type="spellEnd"/>
-      <w:r>
-        <w:rPr>
-          <w:rStyle w:val="Enfasigrassetto"/>
-          <w:b w:val="0"/>
-          <w:bCs w:val="0"/>
-          <w:sz w:val="24"/>
-          <w:szCs w:val="24"/>
-        </w:rPr>
-        <w:t>, il suo valore viene colorato sulla base del suo status code:</w:t>
-      </w:r>
-    </w:p>
-    <w:p>
-      <w:pPr>
-        <w:pStyle w:val="Paragrafoelenco"/>
-        <w:numPr>
-          <w:ilvl w:val="0"/>
-          <w:numId w:val="1"/>
-        </w:numPr>
-        <w:rPr>
-          <w:rStyle w:val="Enfasigrassetto"/>
-          <w:b w:val="0"/>
-          <w:bCs w:val="0"/>
-          <w:color w:val="385623" w:themeColor="accent6" w:themeShade="80"/>
-          <w:sz w:val="24"/>
-          <w:szCs w:val="24"/>
-        </w:rPr>
-      </w:pPr>
-      <w:r>
-        <w:rPr>
-          <w:rStyle w:val="Enfasigrassetto"/>
-          <w:b w:val="0"/>
-          <w:bCs w:val="0"/>
-          <w:color w:val="385623" w:themeColor="accent6" w:themeShade="80"/>
-          <w:sz w:val="24"/>
-          <w:szCs w:val="24"/>
-        </w:rPr>
-        <w:t>Good / Success</w:t>
-      </w:r>
-    </w:p>
-    <w:p>
-      <w:pPr>
-        <w:pStyle w:val="Paragrafoelenco"/>
-        <w:numPr>
-          <w:ilvl w:val="0"/>
-          <w:numId w:val="1"/>
-        </w:numPr>
-        <w:rPr>
-          <w:rStyle w:val="Enfasigrassetto"/>
-          <w:b w:val="0"/>
-          <w:bCs w:val="0"/>
-          <w:color w:val="BF8F00" w:themeColor="accent4" w:themeShade="BF"/>
-          <w:sz w:val="24"/>
-          <w:szCs w:val="24"/>
-        </w:rPr>
-      </w:pPr>
-      <w:proofErr w:type="spellStart"/>
-      <w:r>
-        <w:rPr>
-          <w:rStyle w:val="Enfasigrassetto"/>
-          <w:b w:val="0"/>
-          <w:bCs w:val="0"/>
-          <w:color w:val="BF8F00" w:themeColor="accent4" w:themeShade="BF"/>
-          <w:sz w:val="24"/>
-          <w:szCs w:val="24"/>
-        </w:rPr>
-        <w:t>Uncertain</w:t>
-      </w:r>
-      <w:proofErr w:type="spellEnd"/>
-      <w:r>
-        <w:rPr>
-          <w:rStyle w:val="Enfasigrassetto"/>
-          <w:b w:val="0"/>
-          <w:bCs w:val="0"/>
-          <w:color w:val="BF8F00" w:themeColor="accent4" w:themeShade="BF"/>
-          <w:sz w:val="24"/>
-          <w:szCs w:val="24"/>
-        </w:rPr>
-        <w:t xml:space="preserve"> / Warning</w:t>
-      </w:r>
-    </w:p>
-    <w:p>
-      <w:pPr>
-        <w:pStyle w:val="Paragrafoelenco"/>
-        <w:numPr>
-          <w:ilvl w:val="0"/>
-          <w:numId w:val="1"/>
-        </w:numPr>
-        <w:rPr>
-          <w:rStyle w:val="Enfasigrassetto"/>
-          <w:b w:val="0"/>
-          <w:bCs w:val="0"/>
-          <w:color w:val="C00000"/>
-          <w:sz w:val="24"/>
-          <w:szCs w:val="24"/>
-        </w:rPr>
-      </w:pPr>
-      <w:proofErr w:type="spellStart"/>
-      <w:r>
-        <w:rPr>
-          <w:rStyle w:val="Enfasigrassetto"/>
-          <w:b w:val="0"/>
-          <w:bCs w:val="0"/>
-          <w:color w:val="C00000"/>
-          <w:sz w:val="24"/>
-          <w:szCs w:val="24"/>
-        </w:rPr>
-        <w:t>Bad</w:t>
-      </w:r>
-      <w:proofErr w:type="spellEnd"/>
-      <w:r>
-        <w:rPr>
-          <w:rStyle w:val="Enfasigrassetto"/>
-          <w:b w:val="0"/>
-          <w:bCs w:val="0"/>
-          <w:color w:val="C00000"/>
-          <w:sz w:val="24"/>
-          <w:szCs w:val="24"/>
-        </w:rPr>
-        <w:t xml:space="preserve"> / </w:t>
-      </w:r>
-      <w:proofErr w:type="spellStart"/>
-      <w:r>
-        <w:rPr>
-          <w:rStyle w:val="Enfasigrassetto"/>
-          <w:b w:val="0"/>
-          <w:bCs w:val="0"/>
-          <w:color w:val="C00000"/>
-          <w:sz w:val="24"/>
-          <w:szCs w:val="24"/>
-        </w:rPr>
-        <w:t>Failure</w:t>
-      </w:r>
-      <w:proofErr w:type="spellEnd"/>
-    </w:p>
-    <w:p>
-      <w:pPr>
-        <w:rPr>
-          <w:rStyle w:val="Enfasigrassetto"/>
-          <w:b w:val="0"/>
-          <w:bCs w:val="0"/>
-          <w:sz w:val="24"/>
-          <w:szCs w:val="24"/>
-        </w:rPr>
-      </w:pPr>
-      <w:r>
-        <w:rPr>
-          <w:rStyle w:val="Enfasigrassetto"/>
-          <w:b w:val="0"/>
-          <w:bCs w:val="0"/>
-          <w:sz w:val="24"/>
-          <w:szCs w:val="24"/>
-        </w:rPr>
-        <w:t>L’utente ha anche la possibilità di modificare il valore di ogni singolo attributo</w:t>
-      </w:r>
-      <w:r>
-        <w:rPr>
-          <w:rStyle w:val="Enfasigrassetto"/>
-          <w:b w:val="0"/>
-          <w:bCs w:val="0"/>
-          <w:sz w:val="24"/>
-          <w:szCs w:val="24"/>
-        </w:rPr>
-        <w:t>, se consentito dal server</w:t>
-      </w:r>
-      <w:r>
-        <w:rPr>
-          <w:rStyle w:val="Enfasigrassetto"/>
-          <w:b w:val="0"/>
-          <w:bCs w:val="0"/>
-          <w:sz w:val="24"/>
-          <w:szCs w:val="24"/>
-        </w:rPr>
-        <w:t>.</w:t>
-      </w:r>
-    </w:p>
-    <w:p>
-      <w:pPr>
-        <w:rPr>
-          <w:rStyle w:val="Enfasigrassetto"/>
-          <w:b w:val="0"/>
-          <w:bCs w:val="0"/>
-          <w:sz w:val="24"/>
-          <w:szCs w:val="24"/>
-        </w:rPr>
-      </w:pPr>
-      <w:r>
-        <w:rPr>
-          <w:rStyle w:val="Enfasigrassetto"/>
-          <w:b w:val="0"/>
-          <w:bCs w:val="0"/>
-          <w:sz w:val="24"/>
-          <w:szCs w:val="24"/>
-        </w:rPr>
-        <w:t xml:space="preserve">Le </w:t>
-      </w:r>
-      <w:proofErr w:type="spellStart"/>
-      <w:r>
-        <w:rPr>
-          <w:rStyle w:val="Enfasigrassetto"/>
-          <w:b w:val="0"/>
-          <w:bCs w:val="0"/>
-          <w:sz w:val="24"/>
-          <w:szCs w:val="24"/>
-        </w:rPr>
-        <w:t>reference</w:t>
-      </w:r>
-      <w:r>
-        <w:rPr>
-          <w:rStyle w:val="Enfasigrassetto"/>
-          <w:b w:val="0"/>
-          <w:bCs w:val="0"/>
-          <w:sz w:val="24"/>
-          <w:szCs w:val="24"/>
-        </w:rPr>
-        <w:t>s</w:t>
-      </w:r>
-      <w:proofErr w:type="spellEnd"/>
-      <w:r>
-        <w:rPr>
-          <w:rStyle w:val="Enfasigrassetto"/>
-          <w:b w:val="0"/>
-          <w:bCs w:val="0"/>
-          <w:sz w:val="24"/>
-          <w:szCs w:val="24"/>
-        </w:rPr>
-        <w:t xml:space="preserve"> visualizzate sono quelle uscenti dal nodo.</w:t>
-      </w:r>
-    </w:p>
-    <w:p>
-      <w:pPr>
-        <w:rPr>
-          <w:rStyle w:val="Enfasigrassetto"/>
-          <w:b w:val="0"/>
-          <w:bCs w:val="0"/>
-          <w:sz w:val="24"/>
-          <w:szCs w:val="24"/>
-        </w:rPr>
-      </w:pPr>
+        <w:t xml:space="preserve"> sui diversi nodi.</w:t>
+      </w:r>
     </w:p>
     <w:p>
       <w:pPr>
@@ -1895,10 +1593,10 @@
           <w:szCs w:val="28"/>
         </w:rPr>
         <w:drawing>
-          <wp:inline distT="0" distB="0" distL="0" distR="0" wp14:anchorId="1F6F566B" wp14:editId="071DCD6D">
-            <wp:extent cx="4156363" cy="4946478"/>
-            <wp:effectExtent l="0" t="0" r="0" b="6985"/>
-            <wp:docPr id="4" name="Immagine 4"/>
+          <wp:inline distT="0" distB="0" distL="0" distR="0" wp14:anchorId="5FF07834" wp14:editId="25E673DD">
+            <wp:extent cx="4086225" cy="4962525"/>
+            <wp:effectExtent l="0" t="0" r="9525" b="9525"/>
+            <wp:docPr id="14" name="Immagine 14"/>
             <wp:cNvGraphicFramePr>
               <a:graphicFrameLocks xmlns:a="http://schemas.openxmlformats.org/drawingml/2006/main" noChangeAspect="1"/>
             </wp:cNvGraphicFramePr>
@@ -1906,7 +1604,7 @@
               <a:graphicData uri="http://schemas.openxmlformats.org/drawingml/2006/picture">
                 <pic:pic xmlns:pic="http://schemas.openxmlformats.org/drawingml/2006/picture">
                   <pic:nvPicPr>
-                    <pic:cNvPr id="0" name="Picture 4"/>
+                    <pic:cNvPr id="0" name="Picture 8"/>
                     <pic:cNvPicPr>
                       <a:picLocks noChangeAspect="1" noChangeArrowheads="1"/>
                     </pic:cNvPicPr>
@@ -1927,7 +1625,7 @@
                   <pic:spPr bwMode="auto">
                     <a:xfrm>
                       <a:off x="0" y="0"/>
-                      <a:ext cx="4215343" cy="5016670"/>
+                      <a:ext cx="4086225" cy="4962525"/>
                     </a:xfrm>
                     <a:prstGeom prst="rect">
                       <a:avLst/>
@@ -1952,24 +1650,22 @@
           <w:szCs w:val="28"/>
         </w:rPr>
       </w:pPr>
-      <w:proofErr w:type="spellStart"/>
       <w:r>
         <w:rPr>
           <w:rStyle w:val="Enfasigrassetto"/>
           <w:sz w:val="28"/>
           <w:szCs w:val="28"/>
         </w:rPr>
-        <w:lastRenderedPageBreak/>
-        <w:t>Subscriptions</w:t>
-      </w:r>
-      <w:proofErr w:type="spellEnd"/>
+        <w:br w:type="page"/>
+      </w:r>
       <w:r>
         <w:rPr>
           <w:rStyle w:val="Enfasigrassetto"/>
           <w:sz w:val="28"/>
           <w:szCs w:val="28"/>
         </w:rPr>
-        <w:t xml:space="preserve"> </w:t>
+        <w:lastRenderedPageBreak/>
+        <w:t xml:space="preserve">4. </w:t>
       </w:r>
       <w:r>
         <w:rPr>
@@ -1977,154 +1673,57 @@
           <w:sz w:val="28"/>
           <w:szCs w:val="28"/>
         </w:rPr>
-        <w:t>e</w:t>
-      </w:r>
+        <w:t xml:space="preserve">Attributi e </w:t>
+      </w:r>
+      <w:proofErr w:type="spellStart"/>
       <w:r>
         <w:rPr>
           <w:rStyle w:val="Enfasigrassetto"/>
           <w:sz w:val="28"/>
           <w:szCs w:val="28"/>
         </w:rPr>
-        <w:t xml:space="preserve"> </w:t>
-      </w:r>
-      <w:proofErr w:type="spellStart"/>
+        <w:t>Reference</w:t>
+      </w:r>
       <w:r>
         <w:rPr>
           <w:rStyle w:val="Enfasigrassetto"/>
           <w:sz w:val="28"/>
           <w:szCs w:val="28"/>
         </w:rPr>
-        <w:t>Monitored</w:t>
+        <w:t>s</w:t>
       </w:r>
       <w:proofErr w:type="spellEnd"/>
-      <w:r>
-        <w:rPr>
-          <w:rStyle w:val="Enfasigrassetto"/>
-          <w:sz w:val="28"/>
-          <w:szCs w:val="28"/>
-        </w:rPr>
-        <w:t xml:space="preserve"> Items</w:t>
-      </w:r>
-    </w:p>
-    <w:p>
-      <w:pPr>
-        <w:rPr>
-          <w:rStyle w:val="Enfasigrassetto"/>
-          <w:sz w:val="28"/>
-          <w:szCs w:val="28"/>
-        </w:rPr>
-      </w:pPr>
-    </w:p>
-    <w:p>
-      <w:pPr>
-        <w:rPr>
-          <w:rStyle w:val="Enfasigrassetto"/>
-          <w:b w:val="0"/>
-          <w:bCs w:val="0"/>
-          <w:sz w:val="24"/>
-          <w:szCs w:val="24"/>
-        </w:rPr>
-      </w:pPr>
-      <w:r>
-        <w:rPr>
-          <w:rStyle w:val="Enfasigrassetto"/>
-          <w:b w:val="0"/>
-          <w:bCs w:val="0"/>
-          <w:sz w:val="24"/>
-          <w:szCs w:val="24"/>
-        </w:rPr>
-        <w:t xml:space="preserve">Il Client </w:t>
-      </w:r>
-      <w:r>
-        <w:rPr>
-          <w:rStyle w:val="Enfasigrassetto"/>
-          <w:b w:val="0"/>
-          <w:bCs w:val="0"/>
-          <w:sz w:val="24"/>
-          <w:szCs w:val="24"/>
-        </w:rPr>
-        <w:t>fornisce la possibilità di effettuare diverse sottoscrizioni, e di settare per ciascuna di esse i</w:t>
-      </w:r>
-      <w:r>
-        <w:rPr>
-          <w:rStyle w:val="Enfasigrassetto"/>
-          <w:b w:val="0"/>
-          <w:bCs w:val="0"/>
-          <w:sz w:val="24"/>
-          <w:szCs w:val="24"/>
-        </w:rPr>
-        <w:t xml:space="preserve"> parametri previsti dallo standard.</w:t>
-      </w:r>
-      <w:r>
-        <w:rPr>
-          <w:rStyle w:val="Enfasigrassetto"/>
-          <w:b w:val="0"/>
-          <w:bCs w:val="0"/>
-          <w:sz w:val="24"/>
-          <w:szCs w:val="24"/>
-        </w:rPr>
-        <w:t xml:space="preserve"> </w:t>
-      </w:r>
-    </w:p>
-    <w:p>
-      <w:pPr>
-        <w:rPr>
-          <w:rStyle w:val="Enfasigrassetto"/>
-          <w:b w:val="0"/>
-          <w:bCs w:val="0"/>
-          <w:sz w:val="24"/>
-          <w:szCs w:val="24"/>
-        </w:rPr>
-      </w:pPr>
-      <w:r>
-        <w:rPr>
-          <w:rStyle w:val="Enfasigrassetto"/>
-          <w:b w:val="0"/>
-          <w:bCs w:val="0"/>
-          <w:sz w:val="24"/>
-          <w:szCs w:val="24"/>
-        </w:rPr>
-        <w:t xml:space="preserve">L’utente </w:t>
-      </w:r>
-      <w:r>
-        <w:rPr>
-          <w:rStyle w:val="Enfasigrassetto"/>
-          <w:b w:val="0"/>
-          <w:bCs w:val="0"/>
-          <w:sz w:val="24"/>
-          <w:szCs w:val="24"/>
-        </w:rPr>
-        <w:t>può</w:t>
-      </w:r>
-      <w:r>
-        <w:rPr>
-          <w:rStyle w:val="Enfasigrassetto"/>
-          <w:b w:val="0"/>
-          <w:bCs w:val="0"/>
-          <w:sz w:val="24"/>
-          <w:szCs w:val="24"/>
-        </w:rPr>
-        <w:t xml:space="preserve"> inoltre</w:t>
-      </w:r>
-      <w:r>
-        <w:rPr>
-          <w:rStyle w:val="Enfasigrassetto"/>
-          <w:b w:val="0"/>
-          <w:bCs w:val="0"/>
-          <w:sz w:val="24"/>
-          <w:szCs w:val="24"/>
-        </w:rPr>
-        <w:t xml:space="preserve"> </w:t>
-      </w:r>
-      <w:r>
-        <w:rPr>
-          <w:rStyle w:val="Enfasigrassetto"/>
-          <w:b w:val="0"/>
-          <w:bCs w:val="0"/>
-          <w:sz w:val="24"/>
-          <w:szCs w:val="24"/>
-        </w:rPr>
-        <w:t xml:space="preserve">creare dei </w:t>
+    </w:p>
+    <w:p>
+      <w:pPr>
+        <w:rPr>
+          <w:rStyle w:val="Enfasigrassetto"/>
+          <w:b w:val="0"/>
+          <w:bCs w:val="0"/>
+          <w:sz w:val="24"/>
+          <w:szCs w:val="24"/>
+        </w:rPr>
+      </w:pPr>
+    </w:p>
+    <w:p>
+      <w:pPr>
+        <w:rPr>
+          <w:rStyle w:val="Enfasigrassetto"/>
+          <w:b w:val="0"/>
+          <w:bCs w:val="0"/>
+          <w:sz w:val="24"/>
+          <w:szCs w:val="24"/>
+        </w:rPr>
+      </w:pPr>
+      <w:r>
+        <w:rPr>
+          <w:rStyle w:val="Enfasigrassetto"/>
+          <w:b w:val="0"/>
+          <w:bCs w:val="0"/>
+          <w:sz w:val="24"/>
+          <w:szCs w:val="24"/>
+        </w:rPr>
+        <w:t xml:space="preserve">Ogni volta che si seleziona un nodo nell’address </w:t>
       </w:r>
       <w:proofErr w:type="spellStart"/>
       <w:r>
@@ -2135,7 +1734,7 @@
           <w:sz w:val="24"/>
           <w:szCs w:val="24"/>
         </w:rPr>
-        <w:t>monitored</w:t>
+        <w:t>space</w:t>
       </w:r>
       <w:proofErr w:type="spellEnd"/>
       <w:r>
@@ -2146,57 +1745,407 @@
           <w:sz w:val="24"/>
           <w:szCs w:val="24"/>
         </w:rPr>
-        <w:t xml:space="preserve"> items, settando anche in questo caso i relativi parametri, e </w:t>
-      </w:r>
-      <w:r>
-        <w:rPr>
-          <w:rStyle w:val="Enfasigrassetto"/>
-          <w:b w:val="0"/>
-          <w:bCs w:val="0"/>
-          <w:sz w:val="24"/>
-          <w:szCs w:val="24"/>
-        </w:rPr>
-        <w:t>associarli</w:t>
-      </w:r>
-      <w:r>
-        <w:rPr>
-          <w:rStyle w:val="Enfasigrassetto"/>
-          <w:b w:val="0"/>
-          <w:bCs w:val="0"/>
-          <w:sz w:val="24"/>
-          <w:szCs w:val="24"/>
-        </w:rPr>
-        <w:t xml:space="preserve"> a una data sottoscrizione.</w:t>
-      </w:r>
-    </w:p>
-    <w:p>
-      <w:pPr>
-        <w:rPr>
-          <w:rStyle w:val="Enfasigrassetto"/>
-          <w:b w:val="0"/>
-          <w:bCs w:val="0"/>
-          <w:sz w:val="24"/>
-          <w:szCs w:val="24"/>
-        </w:rPr>
-      </w:pPr>
-    </w:p>
-    <w:p>
-      <w:pPr>
-        <w:rPr>
-          <w:rStyle w:val="Enfasigrassetto"/>
-          <w:b w:val="0"/>
-          <w:bCs w:val="0"/>
-          <w:sz w:val="24"/>
-          <w:szCs w:val="24"/>
-        </w:rPr>
-      </w:pPr>
-    </w:p>
-    <w:p>
-      <w:pPr>
-        <w:rPr>
-          <w:rStyle w:val="Enfasigrassetto"/>
-          <w:sz w:val="28"/>
-          <w:szCs w:val="28"/>
+        <w:t xml:space="preserve"> vengono visualizzate tutte le sue informazioni: attributi e </w:t>
+      </w:r>
+      <w:proofErr w:type="spellStart"/>
+      <w:r>
+        <w:rPr>
+          <w:rStyle w:val="Enfasigrassetto"/>
+          <w:b w:val="0"/>
+          <w:bCs w:val="0"/>
+          <w:sz w:val="24"/>
+          <w:szCs w:val="24"/>
+        </w:rPr>
+        <w:t>refere</w:t>
+      </w:r>
+      <w:r>
+        <w:rPr>
+          <w:rStyle w:val="Enfasigrassetto"/>
+          <w:b w:val="0"/>
+          <w:bCs w:val="0"/>
+          <w:sz w:val="24"/>
+          <w:szCs w:val="24"/>
+        </w:rPr>
+        <w:t>n</w:t>
+      </w:r>
+      <w:r>
+        <w:rPr>
+          <w:rStyle w:val="Enfasigrassetto"/>
+          <w:b w:val="0"/>
+          <w:bCs w:val="0"/>
+          <w:sz w:val="24"/>
+          <w:szCs w:val="24"/>
+        </w:rPr>
+        <w:t>ce</w:t>
+      </w:r>
+      <w:r>
+        <w:rPr>
+          <w:rStyle w:val="Enfasigrassetto"/>
+          <w:b w:val="0"/>
+          <w:bCs w:val="0"/>
+          <w:sz w:val="24"/>
+          <w:szCs w:val="24"/>
+        </w:rPr>
+        <w:t>s</w:t>
+      </w:r>
+      <w:proofErr w:type="spellEnd"/>
+      <w:r>
+        <w:rPr>
+          <w:rStyle w:val="Enfasigrassetto"/>
+          <w:b w:val="0"/>
+          <w:bCs w:val="0"/>
+          <w:sz w:val="24"/>
+          <w:szCs w:val="24"/>
+        </w:rPr>
+        <w:t>.</w:t>
+      </w:r>
+    </w:p>
+    <w:p>
+      <w:pPr>
+        <w:rPr>
+          <w:rStyle w:val="Enfasigrassetto"/>
+          <w:b w:val="0"/>
+          <w:bCs w:val="0"/>
+          <w:sz w:val="24"/>
+          <w:szCs w:val="24"/>
+        </w:rPr>
+      </w:pPr>
+      <w:r>
+        <w:rPr>
+          <w:rStyle w:val="Enfasigrassetto"/>
+          <w:b w:val="0"/>
+          <w:bCs w:val="0"/>
+          <w:sz w:val="24"/>
+          <w:szCs w:val="24"/>
+        </w:rPr>
+        <w:t xml:space="preserve">Se il nodo selezionato appartiene alla </w:t>
+      </w:r>
+      <w:proofErr w:type="spellStart"/>
+      <w:r>
+        <w:rPr>
+          <w:rStyle w:val="Enfasigrassetto"/>
+          <w:b w:val="0"/>
+          <w:bCs w:val="0"/>
+          <w:sz w:val="24"/>
+          <w:szCs w:val="24"/>
+        </w:rPr>
+        <w:t>Node</w:t>
+      </w:r>
+      <w:proofErr w:type="spellEnd"/>
+      <w:r>
+        <w:rPr>
+          <w:rStyle w:val="Enfasigrassetto"/>
+          <w:b w:val="0"/>
+          <w:bCs w:val="0"/>
+          <w:sz w:val="24"/>
+          <w:szCs w:val="24"/>
+        </w:rPr>
+        <w:t xml:space="preserve"> Class </w:t>
+      </w:r>
+      <w:proofErr w:type="spellStart"/>
+      <w:r>
+        <w:rPr>
+          <w:rStyle w:val="Enfasigrassetto"/>
+          <w:b w:val="0"/>
+          <w:bCs w:val="0"/>
+          <w:sz w:val="24"/>
+          <w:szCs w:val="24"/>
+        </w:rPr>
+        <w:t>Variable</w:t>
+      </w:r>
+      <w:proofErr w:type="spellEnd"/>
+      <w:r>
+        <w:rPr>
+          <w:rStyle w:val="Enfasigrassetto"/>
+          <w:b w:val="0"/>
+          <w:bCs w:val="0"/>
+          <w:sz w:val="24"/>
+          <w:szCs w:val="24"/>
+        </w:rPr>
+        <w:t xml:space="preserve">, ovvero è una Data </w:t>
+      </w:r>
+      <w:proofErr w:type="spellStart"/>
+      <w:r>
+        <w:rPr>
+          <w:rStyle w:val="Enfasigrassetto"/>
+          <w:b w:val="0"/>
+          <w:bCs w:val="0"/>
+          <w:sz w:val="24"/>
+          <w:szCs w:val="24"/>
+        </w:rPr>
+        <w:t>Variable</w:t>
+      </w:r>
+      <w:proofErr w:type="spellEnd"/>
+      <w:r>
+        <w:rPr>
+          <w:rStyle w:val="Enfasigrassetto"/>
+          <w:b w:val="0"/>
+          <w:bCs w:val="0"/>
+          <w:sz w:val="24"/>
+          <w:szCs w:val="24"/>
+        </w:rPr>
+        <w:t xml:space="preserve"> o una </w:t>
+      </w:r>
+      <w:proofErr w:type="spellStart"/>
+      <w:r>
+        <w:rPr>
+          <w:rStyle w:val="Enfasigrassetto"/>
+          <w:b w:val="0"/>
+          <w:bCs w:val="0"/>
+          <w:sz w:val="24"/>
+          <w:szCs w:val="24"/>
+        </w:rPr>
+        <w:t>Property</w:t>
+      </w:r>
+      <w:proofErr w:type="spellEnd"/>
+      <w:r>
+        <w:rPr>
+          <w:rStyle w:val="Enfasigrassetto"/>
+          <w:b w:val="0"/>
+          <w:bCs w:val="0"/>
+          <w:sz w:val="24"/>
+          <w:szCs w:val="24"/>
+        </w:rPr>
+        <w:t>, il suo valore viene colorato sulla base del suo status code:</w:t>
+      </w:r>
+    </w:p>
+    <w:p>
+      <w:pPr>
+        <w:pStyle w:val="Paragrafoelenco"/>
+        <w:numPr>
+          <w:ilvl w:val="0"/>
+          <w:numId w:val="1"/>
+        </w:numPr>
+        <w:rPr>
+          <w:rStyle w:val="Enfasigrassetto"/>
+          <w:b w:val="0"/>
+          <w:bCs w:val="0"/>
+          <w:color w:val="385623" w:themeColor="accent6" w:themeShade="80"/>
+          <w:sz w:val="24"/>
+          <w:szCs w:val="24"/>
+        </w:rPr>
+      </w:pPr>
+      <w:r>
+        <w:rPr>
+          <w:rStyle w:val="Enfasigrassetto"/>
+          <w:b w:val="0"/>
+          <w:bCs w:val="0"/>
+          <w:color w:val="385623" w:themeColor="accent6" w:themeShade="80"/>
+          <w:sz w:val="24"/>
+          <w:szCs w:val="24"/>
+        </w:rPr>
+        <w:t>Good / Success</w:t>
+      </w:r>
+    </w:p>
+    <w:p>
+      <w:pPr>
+        <w:pStyle w:val="Paragrafoelenco"/>
+        <w:numPr>
+          <w:ilvl w:val="0"/>
+          <w:numId w:val="1"/>
+        </w:numPr>
+        <w:rPr>
+          <w:rStyle w:val="Enfasigrassetto"/>
+          <w:b w:val="0"/>
+          <w:bCs w:val="0"/>
+          <w:color w:val="BF8F00" w:themeColor="accent4" w:themeShade="BF"/>
+          <w:sz w:val="24"/>
+          <w:szCs w:val="24"/>
+        </w:rPr>
+      </w:pPr>
+      <w:proofErr w:type="spellStart"/>
+      <w:r>
+        <w:rPr>
+          <w:rStyle w:val="Enfasigrassetto"/>
+          <w:b w:val="0"/>
+          <w:bCs w:val="0"/>
+          <w:color w:val="BF8F00" w:themeColor="accent4" w:themeShade="BF"/>
+          <w:sz w:val="24"/>
+          <w:szCs w:val="24"/>
+        </w:rPr>
+        <w:t>Uncertain</w:t>
+      </w:r>
+      <w:proofErr w:type="spellEnd"/>
+      <w:r>
+        <w:rPr>
+          <w:rStyle w:val="Enfasigrassetto"/>
+          <w:b w:val="0"/>
+          <w:bCs w:val="0"/>
+          <w:color w:val="BF8F00" w:themeColor="accent4" w:themeShade="BF"/>
+          <w:sz w:val="24"/>
+          <w:szCs w:val="24"/>
+        </w:rPr>
+        <w:t xml:space="preserve"> / Warning</w:t>
+      </w:r>
+    </w:p>
+    <w:p>
+      <w:pPr>
+        <w:pStyle w:val="Paragrafoelenco"/>
+        <w:numPr>
+          <w:ilvl w:val="0"/>
+          <w:numId w:val="1"/>
+        </w:numPr>
+        <w:rPr>
+          <w:rStyle w:val="Enfasigrassetto"/>
+          <w:b w:val="0"/>
+          <w:bCs w:val="0"/>
+          <w:color w:val="C00000"/>
+          <w:sz w:val="24"/>
+          <w:szCs w:val="24"/>
+        </w:rPr>
+      </w:pPr>
+      <w:proofErr w:type="spellStart"/>
+      <w:r>
+        <w:rPr>
+          <w:rStyle w:val="Enfasigrassetto"/>
+          <w:b w:val="0"/>
+          <w:bCs w:val="0"/>
+          <w:color w:val="C00000"/>
+          <w:sz w:val="24"/>
+          <w:szCs w:val="24"/>
+        </w:rPr>
+        <w:t>Bad</w:t>
+      </w:r>
+      <w:proofErr w:type="spellEnd"/>
+      <w:r>
+        <w:rPr>
+          <w:rStyle w:val="Enfasigrassetto"/>
+          <w:b w:val="0"/>
+          <w:bCs w:val="0"/>
+          <w:color w:val="C00000"/>
+          <w:sz w:val="24"/>
+          <w:szCs w:val="24"/>
+        </w:rPr>
+        <w:t xml:space="preserve"> / </w:t>
+      </w:r>
+      <w:proofErr w:type="spellStart"/>
+      <w:r>
+        <w:rPr>
+          <w:rStyle w:val="Enfasigrassetto"/>
+          <w:b w:val="0"/>
+          <w:bCs w:val="0"/>
+          <w:color w:val="C00000"/>
+          <w:sz w:val="24"/>
+          <w:szCs w:val="24"/>
+        </w:rPr>
+        <w:t>Failure</w:t>
+      </w:r>
+      <w:proofErr w:type="spellEnd"/>
+    </w:p>
+    <w:p>
+      <w:pPr>
+        <w:rPr>
+          <w:rStyle w:val="Enfasigrassetto"/>
+          <w:b w:val="0"/>
+          <w:bCs w:val="0"/>
+          <w:sz w:val="24"/>
+          <w:szCs w:val="24"/>
+        </w:rPr>
+      </w:pPr>
+      <w:r>
+        <w:rPr>
+          <w:rStyle w:val="Enfasigrassetto"/>
+          <w:b w:val="0"/>
+          <w:bCs w:val="0"/>
+          <w:sz w:val="24"/>
+          <w:szCs w:val="24"/>
+        </w:rPr>
+        <w:t>L’utente ha anche la possibilità di modificare il valore di ogni singolo attributo</w:t>
+      </w:r>
+      <w:r>
+        <w:rPr>
+          <w:rStyle w:val="Enfasigrassetto"/>
+          <w:b w:val="0"/>
+          <w:bCs w:val="0"/>
+          <w:sz w:val="24"/>
+          <w:szCs w:val="24"/>
+        </w:rPr>
+        <w:t>, se consentito dal server</w:t>
+      </w:r>
+      <w:r>
+        <w:rPr>
+          <w:rStyle w:val="Enfasigrassetto"/>
+          <w:b w:val="0"/>
+          <w:bCs w:val="0"/>
+          <w:sz w:val="24"/>
+          <w:szCs w:val="24"/>
+        </w:rPr>
+        <w:t>.</w:t>
+      </w:r>
+    </w:p>
+    <w:p>
+      <w:pPr>
+        <w:rPr>
+          <w:rStyle w:val="Enfasigrassetto"/>
+          <w:b w:val="0"/>
+          <w:bCs w:val="0"/>
+          <w:sz w:val="24"/>
+          <w:szCs w:val="24"/>
+        </w:rPr>
+      </w:pPr>
+      <w:r>
+        <w:rPr>
+          <w:rStyle w:val="Enfasigrassetto"/>
+          <w:b w:val="0"/>
+          <w:bCs w:val="0"/>
+          <w:sz w:val="24"/>
+          <w:szCs w:val="24"/>
+        </w:rPr>
+        <w:t xml:space="preserve">Le </w:t>
+      </w:r>
+      <w:proofErr w:type="spellStart"/>
+      <w:r>
+        <w:rPr>
+          <w:rStyle w:val="Enfasigrassetto"/>
+          <w:b w:val="0"/>
+          <w:bCs w:val="0"/>
+          <w:sz w:val="24"/>
+          <w:szCs w:val="24"/>
+        </w:rPr>
+        <w:t>reference</w:t>
+      </w:r>
+      <w:r>
+        <w:rPr>
+          <w:rStyle w:val="Enfasigrassetto"/>
+          <w:b w:val="0"/>
+          <w:bCs w:val="0"/>
+          <w:sz w:val="24"/>
+          <w:szCs w:val="24"/>
+        </w:rPr>
+        <w:t>s</w:t>
+      </w:r>
+      <w:proofErr w:type="spellEnd"/>
+      <w:r>
+        <w:rPr>
+          <w:rStyle w:val="Enfasigrassetto"/>
+          <w:b w:val="0"/>
+          <w:bCs w:val="0"/>
+          <w:sz w:val="24"/>
+          <w:szCs w:val="24"/>
+        </w:rPr>
+        <w:t xml:space="preserve"> visualizzate sono quelle uscenti dal nodo.</w:t>
+      </w:r>
+    </w:p>
+    <w:p>
+      <w:pPr>
+        <w:rPr>
+          <w:rStyle w:val="Enfasigrassetto"/>
+          <w:b w:val="0"/>
+          <w:bCs w:val="0"/>
+          <w:sz w:val="24"/>
+          <w:szCs w:val="24"/>
+        </w:rPr>
+      </w:pPr>
+    </w:p>
+    <w:p>
+      <w:pPr>
+        <w:jc w:val="center"/>
+        <w:rPr>
+          <w:rStyle w:val="Enfasigrassetto"/>
+          <w:b w:val="0"/>
+          <w:bCs w:val="0"/>
+          <w:sz w:val="24"/>
+          <w:szCs w:val="24"/>
         </w:rPr>
       </w:pPr>
       <w:r>
@@ -2207,10 +2156,10 @@
           <w:szCs w:val="28"/>
         </w:rPr>
         <w:drawing>
-          <wp:inline distT="0" distB="0" distL="0" distR="0" wp14:anchorId="4A49B015" wp14:editId="3D257ED8">
-            <wp:extent cx="5781675" cy="3305175"/>
-            <wp:effectExtent l="0" t="0" r="9525" b="9525"/>
-            <wp:docPr id="1" name="Immagine 1"/>
+          <wp:inline distT="0" distB="0" distL="0" distR="0" wp14:anchorId="23103DF2" wp14:editId="73B02C8E">
+            <wp:extent cx="4133850" cy="4981575"/>
+            <wp:effectExtent l="0" t="0" r="0" b="9525"/>
+            <wp:docPr id="13" name="Immagine 13"/>
             <wp:cNvGraphicFramePr>
               <a:graphicFrameLocks xmlns:a="http://schemas.openxmlformats.org/drawingml/2006/main" noChangeAspect="1"/>
             </wp:cNvGraphicFramePr>
@@ -2218,7 +2167,7 @@
               <a:graphicData uri="http://schemas.openxmlformats.org/drawingml/2006/picture">
                 <pic:pic xmlns:pic="http://schemas.openxmlformats.org/drawingml/2006/picture">
                   <pic:nvPicPr>
-                    <pic:cNvPr id="0" name="Picture 1"/>
+                    <pic:cNvPr id="0" name="Picture 7"/>
                     <pic:cNvPicPr>
                       <a:picLocks noChangeAspect="1" noChangeArrowheads="1"/>
                     </pic:cNvPicPr>
@@ -2239,7 +2188,7 @@
                   <pic:spPr bwMode="auto">
                     <a:xfrm>
                       <a:off x="0" y="0"/>
-                      <a:ext cx="5781675" cy="3305175"/>
+                      <a:ext cx="4133850" cy="4981575"/>
                     </a:xfrm>
                     <a:prstGeom prst="rect">
                       <a:avLst/>
@@ -2258,11 +2207,296 @@
     </w:p>
     <w:p>
       <w:pPr>
-        <w:jc w:val="center"/>
         <w:rPr>
           <w:rStyle w:val="Enfasigrassetto"/>
           <w:sz w:val="28"/>
           <w:szCs w:val="28"/>
+        </w:rPr>
+      </w:pPr>
+      <w:r>
+        <w:rPr>
+          <w:rStyle w:val="Enfasigrassetto"/>
+          <w:b w:val="0"/>
+          <w:bCs w:val="0"/>
+          <w:sz w:val="24"/>
+          <w:szCs w:val="24"/>
+        </w:rPr>
+        <w:br w:type="page"/>
+      </w:r>
+      <w:r>
+        <w:rPr>
+          <w:rStyle w:val="Enfasigrassetto"/>
+          <w:sz w:val="28"/>
+          <w:szCs w:val="28"/>
+        </w:rPr>
+        <w:lastRenderedPageBreak/>
+        <w:t xml:space="preserve">5. </w:t>
+      </w:r>
+      <w:proofErr w:type="spellStart"/>
+      <w:r>
+        <w:rPr>
+          <w:rStyle w:val="Enfasigrassetto"/>
+          <w:sz w:val="28"/>
+          <w:szCs w:val="28"/>
+        </w:rPr>
+        <w:t>Subscriptions</w:t>
+      </w:r>
+      <w:proofErr w:type="spellEnd"/>
+      <w:r>
+        <w:rPr>
+          <w:rStyle w:val="Enfasigrassetto"/>
+          <w:sz w:val="28"/>
+          <w:szCs w:val="28"/>
+        </w:rPr>
+        <w:t xml:space="preserve"> </w:t>
+      </w:r>
+      <w:r>
+        <w:rPr>
+          <w:rStyle w:val="Enfasigrassetto"/>
+          <w:sz w:val="28"/>
+          <w:szCs w:val="28"/>
+        </w:rPr>
+        <w:t>e</w:t>
+      </w:r>
+      <w:r>
+        <w:rPr>
+          <w:rStyle w:val="Enfasigrassetto"/>
+          <w:sz w:val="28"/>
+          <w:szCs w:val="28"/>
+        </w:rPr>
+        <w:t xml:space="preserve"> </w:t>
+      </w:r>
+      <w:proofErr w:type="spellStart"/>
+      <w:r>
+        <w:rPr>
+          <w:rStyle w:val="Enfasigrassetto"/>
+          <w:sz w:val="28"/>
+          <w:szCs w:val="28"/>
+        </w:rPr>
+        <w:t>Monitored</w:t>
+      </w:r>
+      <w:proofErr w:type="spellEnd"/>
+      <w:r>
+        <w:rPr>
+          <w:rStyle w:val="Enfasigrassetto"/>
+          <w:sz w:val="28"/>
+          <w:szCs w:val="28"/>
+        </w:rPr>
+        <w:t xml:space="preserve"> Items</w:t>
+      </w:r>
+    </w:p>
+    <w:p>
+      <w:pPr>
+        <w:rPr>
+          <w:rStyle w:val="Enfasigrassetto"/>
+          <w:b w:val="0"/>
+          <w:bCs w:val="0"/>
+          <w:sz w:val="24"/>
+          <w:szCs w:val="24"/>
+        </w:rPr>
+      </w:pPr>
+    </w:p>
+    <w:p>
+      <w:pPr>
+        <w:rPr>
+          <w:rStyle w:val="Enfasigrassetto"/>
+          <w:b w:val="0"/>
+          <w:bCs w:val="0"/>
+          <w:sz w:val="24"/>
+          <w:szCs w:val="24"/>
+        </w:rPr>
+      </w:pPr>
+      <w:r>
+        <w:rPr>
+          <w:rStyle w:val="Enfasigrassetto"/>
+          <w:b w:val="0"/>
+          <w:bCs w:val="0"/>
+          <w:sz w:val="24"/>
+          <w:szCs w:val="24"/>
+        </w:rPr>
+        <w:t xml:space="preserve">Il Client </w:t>
+      </w:r>
+      <w:r>
+        <w:rPr>
+          <w:rStyle w:val="Enfasigrassetto"/>
+          <w:b w:val="0"/>
+          <w:bCs w:val="0"/>
+          <w:sz w:val="24"/>
+          <w:szCs w:val="24"/>
+        </w:rPr>
+        <w:t>fornisce la possibilità di effettuare diverse sottoscrizioni, e di settare per ciascuna di esse i</w:t>
+      </w:r>
+      <w:r>
+        <w:rPr>
+          <w:rStyle w:val="Enfasigrassetto"/>
+          <w:b w:val="0"/>
+          <w:bCs w:val="0"/>
+          <w:sz w:val="24"/>
+          <w:szCs w:val="24"/>
+        </w:rPr>
+        <w:t xml:space="preserve"> parametri previsti dallo standard.</w:t>
+      </w:r>
+      <w:r>
+        <w:rPr>
+          <w:rStyle w:val="Enfasigrassetto"/>
+          <w:b w:val="0"/>
+          <w:bCs w:val="0"/>
+          <w:sz w:val="24"/>
+          <w:szCs w:val="24"/>
+        </w:rPr>
+        <w:t xml:space="preserve"> </w:t>
+      </w:r>
+    </w:p>
+    <w:p>
+      <w:pPr>
+        <w:rPr>
+          <w:rStyle w:val="Enfasigrassetto"/>
+          <w:b w:val="0"/>
+          <w:bCs w:val="0"/>
+          <w:sz w:val="24"/>
+          <w:szCs w:val="24"/>
+        </w:rPr>
+      </w:pPr>
+      <w:r>
+        <w:rPr>
+          <w:rStyle w:val="Enfasigrassetto"/>
+          <w:b w:val="0"/>
+          <w:bCs w:val="0"/>
+          <w:sz w:val="24"/>
+          <w:szCs w:val="24"/>
+        </w:rPr>
+        <w:t xml:space="preserve">L’utente </w:t>
+      </w:r>
+      <w:r>
+        <w:rPr>
+          <w:rStyle w:val="Enfasigrassetto"/>
+          <w:b w:val="0"/>
+          <w:bCs w:val="0"/>
+          <w:sz w:val="24"/>
+          <w:szCs w:val="24"/>
+        </w:rPr>
+        <w:t>può</w:t>
+      </w:r>
+      <w:r>
+        <w:rPr>
+          <w:rStyle w:val="Enfasigrassetto"/>
+          <w:b w:val="0"/>
+          <w:bCs w:val="0"/>
+          <w:sz w:val="24"/>
+          <w:szCs w:val="24"/>
+        </w:rPr>
+        <w:t xml:space="preserve"> inoltre</w:t>
+      </w:r>
+      <w:r>
+        <w:rPr>
+          <w:rStyle w:val="Enfasigrassetto"/>
+          <w:b w:val="0"/>
+          <w:bCs w:val="0"/>
+          <w:sz w:val="24"/>
+          <w:szCs w:val="24"/>
+        </w:rPr>
+        <w:t xml:space="preserve"> </w:t>
+      </w:r>
+      <w:r>
+        <w:rPr>
+          <w:rStyle w:val="Enfasigrassetto"/>
+          <w:b w:val="0"/>
+          <w:bCs w:val="0"/>
+          <w:sz w:val="24"/>
+          <w:szCs w:val="24"/>
+        </w:rPr>
+        <w:t xml:space="preserve">creare dei </w:t>
+      </w:r>
+      <w:proofErr w:type="spellStart"/>
+      <w:r>
+        <w:rPr>
+          <w:rStyle w:val="Enfasigrassetto"/>
+          <w:b w:val="0"/>
+          <w:bCs w:val="0"/>
+          <w:sz w:val="24"/>
+          <w:szCs w:val="24"/>
+        </w:rPr>
+        <w:t>monitored</w:t>
+      </w:r>
+      <w:proofErr w:type="spellEnd"/>
+      <w:r>
+        <w:rPr>
+          <w:rStyle w:val="Enfasigrassetto"/>
+          <w:b w:val="0"/>
+          <w:bCs w:val="0"/>
+          <w:sz w:val="24"/>
+          <w:szCs w:val="24"/>
+        </w:rPr>
+        <w:t xml:space="preserve"> items, settando anche in questo caso i relativi parametri, e </w:t>
+      </w:r>
+      <w:r>
+        <w:rPr>
+          <w:rStyle w:val="Enfasigrassetto"/>
+          <w:b w:val="0"/>
+          <w:bCs w:val="0"/>
+          <w:sz w:val="24"/>
+          <w:szCs w:val="24"/>
+        </w:rPr>
+        <w:t>associarli</w:t>
+      </w:r>
+      <w:r>
+        <w:rPr>
+          <w:rStyle w:val="Enfasigrassetto"/>
+          <w:b w:val="0"/>
+          <w:bCs w:val="0"/>
+          <w:sz w:val="24"/>
+          <w:szCs w:val="24"/>
+        </w:rPr>
+        <w:t xml:space="preserve"> a una data sottoscrizione.</w:t>
+      </w:r>
+    </w:p>
+    <w:p>
+      <w:pPr>
+        <w:rPr>
+          <w:rStyle w:val="Enfasigrassetto"/>
+          <w:b w:val="0"/>
+          <w:bCs w:val="0"/>
+          <w:sz w:val="24"/>
+          <w:szCs w:val="24"/>
+        </w:rPr>
+      </w:pPr>
+    </w:p>
+    <w:p>
+      <w:pPr>
+        <w:rPr>
+          <w:rStyle w:val="Enfasigrassetto"/>
+          <w:b w:val="0"/>
+          <w:bCs w:val="0"/>
+          <w:sz w:val="24"/>
+          <w:szCs w:val="24"/>
+        </w:rPr>
+        <w:sectPr>
+          <w:pgSz w:w="11906" w:h="16838"/>
+          <w:pgMar w:top="1417" w:right="1134" w:bottom="1134" w:left="1134" w:header="708" w:footer="708" w:gutter="0"/>
+          <w:cols w:space="708"/>
+          <w:docGrid w:linePitch="360"/>
+        </w:sectPr>
+      </w:pPr>
+    </w:p>
+    <w:p>
+      <w:pPr>
+        <w:rPr>
+          <w:rStyle w:val="Enfasigrassetto"/>
+          <w:b w:val="0"/>
+          <w:bCs w:val="0"/>
+          <w:sz w:val="16"/>
+          <w:szCs w:val="16"/>
+        </w:rPr>
+      </w:pPr>
+    </w:p>
+    <w:p>
+      <w:pPr>
+        <w:rPr>
+          <w:rStyle w:val="Enfasigrassetto"/>
+          <w:b w:val="0"/>
+          <w:bCs w:val="0"/>
+          <w:sz w:val="24"/>
+          <w:szCs w:val="24"/>
         </w:rPr>
       </w:pPr>
       <w:r>
@@ -2273,10 +2507,10 @@
           <w:szCs w:val="28"/>
         </w:rPr>
         <w:drawing>
-          <wp:inline distT="0" distB="0" distL="0" distR="0" wp14:anchorId="3FF090C7" wp14:editId="16C5CC2A">
-            <wp:extent cx="5219700" cy="2667000"/>
-            <wp:effectExtent l="0" t="0" r="0" b="0"/>
-            <wp:docPr id="9" name="Immagine 9"/>
+          <wp:inline distT="0" distB="0" distL="0" distR="0" wp14:anchorId="05492102" wp14:editId="46C822A6">
+            <wp:extent cx="2886075" cy="2886075"/>
+            <wp:effectExtent l="0" t="0" r="9525" b="9525"/>
+            <wp:docPr id="6" name="Immagine 6"/>
             <wp:cNvGraphicFramePr>
               <a:graphicFrameLocks xmlns:a="http://schemas.openxmlformats.org/drawingml/2006/main" noChangeAspect="1"/>
             </wp:cNvGraphicFramePr>
@@ -2284,12 +2518,12 @@
               <a:graphicData uri="http://schemas.openxmlformats.org/drawingml/2006/picture">
                 <pic:pic xmlns:pic="http://schemas.openxmlformats.org/drawingml/2006/picture">
                   <pic:nvPicPr>
-                    <pic:cNvPr id="0" name="Picture 3"/>
+                    <pic:cNvPr id="0" name="Picture 4"/>
                     <pic:cNvPicPr>
                       <a:picLocks noChangeAspect="1" noChangeArrowheads="1"/>
                     </pic:cNvPicPr>
                   </pic:nvPicPr>
-                  <pic:blipFill rotWithShape="1">
+                  <pic:blipFill>
                     <a:blip r:embed="rId15">
                       <a:extLst>
                         <a:ext uri="{28A0092B-C50C-407E-A947-70E740481C1C}">
@@ -2297,13 +2531,165 @@
                         </a:ext>
                       </a:extLst>
                     </a:blip>
-                    <a:srcRect l="-182" t="-5038" r="182" b="34509"/>
+                    <a:srcRect/>
+                    <a:stretch>
+                      <a:fillRect/>
+                    </a:stretch>
+                  </pic:blipFill>
+                  <pic:spPr bwMode="auto">
+                    <a:xfrm>
+                      <a:off x="0" y="0"/>
+                      <a:ext cx="2886075" cy="2886075"/>
+                    </a:xfrm>
+                    <a:prstGeom prst="rect">
+                      <a:avLst/>
+                    </a:prstGeom>
+                    <a:noFill/>
+                    <a:ln>
+                      <a:noFill/>
+                    </a:ln>
+                  </pic:spPr>
+                </pic:pic>
+              </a:graphicData>
+            </a:graphic>
+          </wp:inline>
+        </w:drawing>
+      </w:r>
+    </w:p>
+    <w:p>
+      <w:pPr>
+        <w:rPr>
+          <w:rStyle w:val="Enfasigrassetto"/>
+          <w:b w:val="0"/>
+          <w:bCs w:val="0"/>
+          <w:sz w:val="24"/>
+          <w:szCs w:val="24"/>
+        </w:rPr>
+      </w:pPr>
+      <w:r>
+        <w:rPr>
+          <w:rStyle w:val="Enfasigrassetto"/>
+          <w:noProof/>
+          <w:sz w:val="28"/>
+          <w:szCs w:val="28"/>
+        </w:rPr>
+        <w:drawing>
+          <wp:inline distT="0" distB="0" distL="0" distR="0" wp14:anchorId="51225662" wp14:editId="4491D7DE">
+            <wp:extent cx="2886075" cy="3343275"/>
+            <wp:effectExtent l="0" t="0" r="9525" b="9525"/>
+            <wp:docPr id="8" name="Immagine 8"/>
+            <wp:cNvGraphicFramePr>
+              <a:graphicFrameLocks xmlns:a="http://schemas.openxmlformats.org/drawingml/2006/main" noChangeAspect="1"/>
+            </wp:cNvGraphicFramePr>
+            <a:graphic xmlns:a="http://schemas.openxmlformats.org/drawingml/2006/main">
+              <a:graphicData uri="http://schemas.openxmlformats.org/drawingml/2006/picture">
+                <pic:pic xmlns:pic="http://schemas.openxmlformats.org/drawingml/2006/picture">
+                  <pic:nvPicPr>
+                    <pic:cNvPr id="0" name="Picture 5"/>
+                    <pic:cNvPicPr>
+                      <a:picLocks noChangeAspect="1" noChangeArrowheads="1"/>
+                    </pic:cNvPicPr>
+                  </pic:nvPicPr>
+                  <pic:blipFill>
+                    <a:blip r:embed="rId16">
+                      <a:extLst>
+                        <a:ext uri="{28A0092B-C50C-407E-A947-70E740481C1C}">
+                          <a14:useLocalDpi xmlns:a14="http://schemas.microsoft.com/office/drawing/2010/main" val="0"/>
+                        </a:ext>
+                      </a:extLst>
+                    </a:blip>
+                    <a:srcRect/>
+                    <a:stretch>
+                      <a:fillRect/>
+                    </a:stretch>
+                  </pic:blipFill>
+                  <pic:spPr bwMode="auto">
+                    <a:xfrm>
+                      <a:off x="0" y="0"/>
+                      <a:ext cx="2886075" cy="3343275"/>
+                    </a:xfrm>
+                    <a:prstGeom prst="rect">
+                      <a:avLst/>
+                    </a:prstGeom>
+                    <a:noFill/>
+                    <a:ln>
+                      <a:noFill/>
+                    </a:ln>
+                  </pic:spPr>
+                </pic:pic>
+              </a:graphicData>
+            </a:graphic>
+          </wp:inline>
+        </w:drawing>
+      </w:r>
+    </w:p>
+    <w:p>
+      <w:pPr>
+        <w:jc w:val="center"/>
+        <w:rPr>
+          <w:rStyle w:val="Enfasigrassetto"/>
+          <w:sz w:val="28"/>
+          <w:szCs w:val="28"/>
+        </w:rPr>
+        <w:sectPr>
+          <w:type w:val="continuous"/>
+          <w:pgSz w:w="11906" w:h="16838"/>
+          <w:pgMar w:top="1417" w:right="1134" w:bottom="1134" w:left="1134" w:header="708" w:footer="708" w:gutter="0"/>
+          <w:cols w:num="2" w:space="708"/>
+          <w:docGrid w:linePitch="360"/>
+        </w:sectPr>
+      </w:pPr>
+    </w:p>
+    <w:p>
+      <w:pPr>
+        <w:jc w:val="center"/>
+        <w:rPr>
+          <w:rStyle w:val="Enfasigrassetto"/>
+          <w:b w:val="0"/>
+          <w:bCs w:val="0"/>
+          <w:sz w:val="24"/>
+          <w:szCs w:val="24"/>
+        </w:rPr>
+      </w:pPr>
+      <w:r>
+        <w:rPr>
+          <w:rStyle w:val="Enfasigrassetto"/>
+          <w:noProof/>
+          <w:sz w:val="28"/>
+          <w:szCs w:val="28"/>
+        </w:rPr>
+        <w:drawing>
+          <wp:inline distT="0" distB="0" distL="0" distR="0" wp14:anchorId="30E979B0" wp14:editId="41A153DC">
+            <wp:extent cx="4829175" cy="3476625"/>
+            <wp:effectExtent l="0" t="0" r="9525" b="9525"/>
+            <wp:docPr id="12" name="Immagine 12"/>
+            <wp:cNvGraphicFramePr>
+              <a:graphicFrameLocks xmlns:a="http://schemas.openxmlformats.org/drawingml/2006/main" noChangeAspect="1"/>
+            </wp:cNvGraphicFramePr>
+            <a:graphic xmlns:a="http://schemas.openxmlformats.org/drawingml/2006/main">
+              <a:graphicData uri="http://schemas.openxmlformats.org/drawingml/2006/picture">
+                <pic:pic xmlns:pic="http://schemas.openxmlformats.org/drawingml/2006/picture">
+                  <pic:nvPicPr>
+                    <pic:cNvPr id="0" name="Picture 6"/>
+                    <pic:cNvPicPr>
+                      <a:picLocks noChangeAspect="1" noChangeArrowheads="1"/>
+                    </pic:cNvPicPr>
+                  </pic:nvPicPr>
+                  <pic:blipFill rotWithShape="1">
+                    <a:blip r:embed="rId17">
+                      <a:extLst>
+                        <a:ext uri="{28A0092B-C50C-407E-A947-70E740481C1C}">
+                          <a14:useLocalDpi xmlns:a14="http://schemas.microsoft.com/office/drawing/2010/main" val="0"/>
+                        </a:ext>
+                      </a:extLst>
+                    </a:blip>
+                    <a:srcRect t="1" b="30342"/>
                     <a:stretch/>
                   </pic:blipFill>
                   <pic:spPr bwMode="auto">
                     <a:xfrm>
                       <a:off x="0" y="0"/>
-                      <a:ext cx="5219700" cy="2667000"/>
+                      <a:ext cx="4829175" cy="3476625"/>
                     </a:xfrm>
                     <a:prstGeom prst="rect">
                       <a:avLst/>
@@ -2326,6 +2712,7 @@
       </w:r>
     </w:p>
     <w:sectPr>
+      <w:type w:val="continuous"/>
       <w:pgSz w:w="11906" w:h="16838"/>
       <w:pgMar w:top="1417" w:right="1134" w:bottom="1134" w:left="1134" w:header="708" w:footer="708" w:gutter="0"/>
       <w:cols w:space="708"/>
@@ -2929,6 +3316,7 @@
   <w:style w:type="character" w:default="1" w:styleId="Carpredefinitoparagrafo">
     <w:name w:val="Default Paragraph Font"/>
     <w:uiPriority w:val="1"/>
+    <w:semiHidden/>
     <w:unhideWhenUsed/>
   </w:style>
   <w:style w:type="table" w:default="1" w:styleId="Tabellanormale">

</xml_diff>